<commit_message>
commit do plano de gestao de configuracao
</commit_message>
<xml_diff>
--- a/Plano de Gest�o de Configura��o.docx
+++ b/Plano de Gest�o de Configura��o.docx
@@ -1,6 +1,6 @@
 
 <file path=word/document.xml><?xml version="1.0" encoding="utf-8"?>
-<w:document xmlns:ve="http://schemas.openxmlformats.org/markup-compatibility/2006" xmlns:o="urn:schemas-microsoft-com:office:office" xmlns:r="http://schemas.openxmlformats.org/officeDocument/2006/relationships" xmlns:m="http://schemas.openxmlformats.org/officeDocument/2006/math" xmlns:v="urn:schemas-microsoft-com:vml" xmlns:wp="http://schemas.openxmlformats.org/drawingml/2006/wordprocessingDrawing" xmlns:w10="urn:schemas-microsoft-com:office:word" xmlns:w="http://schemas.openxmlformats.org/wordprocessingml/2006/main" xmlns:wne="http://schemas.microsoft.com/office/word/2006/wordml">
+<w:document xmlns:wpc="http://schemas.microsoft.com/office/word/2010/wordprocessingCanvas" xmlns:mc="http://schemas.openxmlformats.org/markup-compatibility/2006" xmlns:o="urn:schemas-microsoft-com:office:office" xmlns:r="http://schemas.openxmlformats.org/officeDocument/2006/relationships" xmlns:m="http://schemas.openxmlformats.org/officeDocument/2006/math" xmlns:v="urn:schemas-microsoft-com:vml" xmlns:wp14="http://schemas.microsoft.com/office/word/2010/wordprocessingDrawing" xmlns:wp="http://schemas.openxmlformats.org/drawingml/2006/wordprocessingDrawing" xmlns:w10="urn:schemas-microsoft-com:office:word" xmlns:w="http://schemas.openxmlformats.org/wordprocessingml/2006/main" xmlns:w14="http://schemas.microsoft.com/office/word/2010/wordml" xmlns:wpg="http://schemas.microsoft.com/office/word/2010/wordprocessingGroup" xmlns:wpi="http://schemas.microsoft.com/office/word/2010/wordprocessingInk" xmlns:wne="http://schemas.microsoft.com/office/word/2006/wordml" xmlns:wps="http://schemas.microsoft.com/office/word/2010/wordprocessingShape" mc:Ignorable="w14 wp14">
   <w:body>
     <w:p>
       <w:pPr>
@@ -28,6 +28,7 @@
         </w:rPr>
         <w:t>&lt;</w:t>
       </w:r>
+      <w:proofErr w:type="gramStart"/>
       <w:r>
         <w:rPr>
           <w:rFonts w:ascii="ArialMT" w:hAnsi="ArialMT" w:cs="ArialMT"/>
@@ -36,7 +37,18 @@
           <w:sz w:val="48"/>
           <w:szCs w:val="48"/>
         </w:rPr>
-        <w:t xml:space="preserve">ArqSoft201201 </w:t>
+        <w:t>ArqSoft201201</w:t>
+      </w:r>
+      <w:proofErr w:type="gramEnd"/>
+      <w:r>
+        <w:rPr>
+          <w:rFonts w:ascii="ArialMT" w:hAnsi="ArialMT" w:cs="ArialMT"/>
+          <w:b/>
+          <w:bCs/>
+          <w:sz w:val="48"/>
+          <w:szCs w:val="48"/>
+        </w:rPr>
+        <w:t xml:space="preserve"> </w:t>
       </w:r>
       <w:r>
         <w:rPr>
@@ -81,7 +93,7 @@
         <w:tblStyle w:val="SombreamentoMdio2"/>
         <w:tblpPr w:leftFromText="141" w:rightFromText="141" w:vertAnchor="page" w:horzAnchor="margin" w:tblpXSpec="center" w:tblpY="3376"/>
         <w:tblW w:w="0" w:type="auto"/>
-        <w:tblLook w:val="0000"/>
+        <w:tblLook w:val="0000" w:firstRow="0" w:lastRow="0" w:firstColumn="0" w:lastColumn="0" w:noHBand="0" w:noVBand="0"/>
       </w:tblPr>
       <w:tblGrid>
         <w:gridCol w:w="1759"/>
@@ -91,12 +103,12 @@
       </w:tblGrid>
       <w:tr>
         <w:trPr>
-          <w:cnfStyle w:val="000000100000"/>
+          <w:cnfStyle w:val="000000100000" w:firstRow="0" w:lastRow="0" w:firstColumn="0" w:lastColumn="0" w:oddVBand="0" w:evenVBand="0" w:oddHBand="1" w:evenHBand="0" w:firstRowFirstColumn="0" w:firstRowLastColumn="0" w:lastRowFirstColumn="0" w:lastRowLastColumn="0"/>
           <w:trHeight w:val="480"/>
         </w:trPr>
         <w:tc>
           <w:tcPr>
-            <w:cnfStyle w:val="000010000000"/>
+            <w:cnfStyle w:val="000010000000" w:firstRow="0" w:lastRow="0" w:firstColumn="0" w:lastColumn="0" w:oddVBand="1" w:evenVBand="0" w:oddHBand="0" w:evenHBand="0" w:firstRowFirstColumn="0" w:firstRowLastColumn="0" w:lastRowFirstColumn="0" w:lastRowLastColumn="0"/>
             <w:tcW w:w="0" w:type="auto"/>
           </w:tcPr>
           <w:p>
@@ -137,7 +149,7 @@
               <w:adjustRightInd w:val="0"/>
               <w:spacing w:after="160" w:line="320" w:lineRule="atLeast"/>
               <w:jc w:val="center"/>
-              <w:cnfStyle w:val="000000100000"/>
+              <w:cnfStyle w:val="000000100000" w:firstRow="0" w:lastRow="0" w:firstColumn="0" w:lastColumn="0" w:oddVBand="0" w:evenVBand="0" w:oddHBand="1" w:evenHBand="0" w:firstRowFirstColumn="0" w:firstRowLastColumn="0" w:lastRowFirstColumn="0" w:lastRowLastColumn="0"/>
               <w:rPr>
                 <w:rFonts w:ascii="TimesNewRomanPSMT" w:hAnsi="TimesNewRomanPSMT" w:cs="TimesNewRomanPSMT"/>
                 <w:sz w:val="26"/>
@@ -158,7 +170,7 @@
         </w:tc>
         <w:tc>
           <w:tcPr>
-            <w:cnfStyle w:val="000010000000"/>
+            <w:cnfStyle w:val="000010000000" w:firstRow="0" w:lastRow="0" w:firstColumn="0" w:lastColumn="0" w:oddVBand="1" w:evenVBand="0" w:oddHBand="0" w:evenHBand="0" w:firstRowFirstColumn="0" w:firstRowLastColumn="0" w:lastRowFirstColumn="0" w:lastRowLastColumn="0"/>
             <w:tcW w:w="0" w:type="auto"/>
           </w:tcPr>
           <w:p>
@@ -199,7 +211,7 @@
               <w:adjustRightInd w:val="0"/>
               <w:spacing w:after="160" w:line="320" w:lineRule="atLeast"/>
               <w:jc w:val="center"/>
-              <w:cnfStyle w:val="000000100000"/>
+              <w:cnfStyle w:val="000000100000" w:firstRow="0" w:lastRow="0" w:firstColumn="0" w:lastColumn="0" w:oddVBand="0" w:evenVBand="0" w:oddHBand="1" w:evenHBand="0" w:firstRowFirstColumn="0" w:firstRowLastColumn="0" w:lastRowFirstColumn="0" w:lastRowLastColumn="0"/>
               <w:rPr>
                 <w:rFonts w:ascii="TimesNewRomanPSMT" w:hAnsi="TimesNewRomanPSMT" w:cs="TimesNewRomanPSMT"/>
                 <w:sz w:val="26"/>
@@ -225,7 +237,7 @@
         </w:trPr>
         <w:tc>
           <w:tcPr>
-            <w:cnfStyle w:val="000010000000"/>
+            <w:cnfStyle w:val="000010000000" w:firstRow="0" w:lastRow="0" w:firstColumn="0" w:lastColumn="0" w:oddVBand="1" w:evenVBand="0" w:oddHBand="0" w:evenHBand="0" w:firstRowFirstColumn="0" w:firstRowLastColumn="0" w:lastRowFirstColumn="0" w:lastRowLastColumn="0"/>
             <w:tcW w:w="0" w:type="auto"/>
             <w:shd w:val="clear" w:color="auto" w:fill="auto"/>
           </w:tcPr>
@@ -264,7 +276,7 @@
               <w:autoSpaceDN w:val="0"/>
               <w:adjustRightInd w:val="0"/>
               <w:spacing w:after="160" w:line="320" w:lineRule="atLeast"/>
-              <w:cnfStyle w:val="000000000000"/>
+              <w:cnfStyle w:val="000000000000" w:firstRow="0" w:lastRow="0" w:firstColumn="0" w:lastColumn="0" w:oddVBand="0" w:evenVBand="0" w:oddHBand="0" w:evenHBand="0" w:firstRowFirstColumn="0" w:firstRowLastColumn="0" w:lastRowFirstColumn="0" w:lastRowLastColumn="0"/>
               <w:rPr>
                 <w:rFonts w:ascii="TimesNewRomanPSMT" w:hAnsi="TimesNewRomanPSMT" w:cs="TimesNewRomanPSMT"/>
                 <w:sz w:val="26"/>
@@ -283,7 +295,7 @@
         </w:tc>
         <w:tc>
           <w:tcPr>
-            <w:cnfStyle w:val="000010000000"/>
+            <w:cnfStyle w:val="000010000000" w:firstRow="0" w:lastRow="0" w:firstColumn="0" w:lastColumn="0" w:oddVBand="1" w:evenVBand="0" w:oddHBand="0" w:evenHBand="0" w:firstRowFirstColumn="0" w:firstRowLastColumn="0" w:lastRowFirstColumn="0" w:lastRowLastColumn="0"/>
             <w:tcW w:w="0" w:type="auto"/>
             <w:shd w:val="clear" w:color="auto" w:fill="auto"/>
           </w:tcPr>
@@ -314,7 +326,7 @@
               <w:autoSpaceDN w:val="0"/>
               <w:adjustRightInd w:val="0"/>
               <w:spacing w:after="160" w:line="320" w:lineRule="atLeast"/>
-              <w:cnfStyle w:val="000000000000"/>
+              <w:cnfStyle w:val="000000000000" w:firstRow="0" w:lastRow="0" w:firstColumn="0" w:lastColumn="0" w:oddVBand="0" w:evenVBand="0" w:oddHBand="0" w:evenHBand="0" w:firstRowFirstColumn="0" w:firstRowLastColumn="0" w:lastRowFirstColumn="0" w:lastRowLastColumn="0"/>
               <w:rPr>
                 <w:rFonts w:ascii="TimesNewRomanPSMT" w:hAnsi="TimesNewRomanPSMT" w:cs="TimesNewRomanPSMT"/>
                 <w:sz w:val="26"/>
@@ -334,12 +346,12 @@
       </w:tr>
       <w:tr>
         <w:trPr>
-          <w:cnfStyle w:val="000000100000"/>
+          <w:cnfStyle w:val="000000100000" w:firstRow="0" w:lastRow="0" w:firstColumn="0" w:lastColumn="0" w:oddVBand="0" w:evenVBand="0" w:oddHBand="1" w:evenHBand="0" w:firstRowFirstColumn="0" w:firstRowLastColumn="0" w:lastRowFirstColumn="0" w:lastRowLastColumn="0"/>
           <w:trHeight w:val="480"/>
         </w:trPr>
         <w:tc>
           <w:tcPr>
-            <w:cnfStyle w:val="000010000000"/>
+            <w:cnfStyle w:val="000010000000" w:firstRow="0" w:lastRow="0" w:firstColumn="0" w:lastColumn="0" w:oddVBand="1" w:evenVBand="0" w:oddHBand="0" w:evenHBand="0" w:firstRowFirstColumn="0" w:firstRowLastColumn="0" w:lastRowFirstColumn="0" w:lastRowLastColumn="0"/>
             <w:tcW w:w="0" w:type="auto"/>
           </w:tcPr>
           <w:p>
@@ -376,7 +388,7 @@
               <w:autoSpaceDN w:val="0"/>
               <w:adjustRightInd w:val="0"/>
               <w:spacing w:after="160" w:line="320" w:lineRule="atLeast"/>
-              <w:cnfStyle w:val="000000100000"/>
+              <w:cnfStyle w:val="000000100000" w:firstRow="0" w:lastRow="0" w:firstColumn="0" w:lastColumn="0" w:oddVBand="0" w:evenVBand="0" w:oddHBand="1" w:evenHBand="0" w:firstRowFirstColumn="0" w:firstRowLastColumn="0" w:lastRowFirstColumn="0" w:lastRowLastColumn="0"/>
               <w:rPr>
                 <w:rFonts w:ascii="TimesNewRomanPSMT" w:hAnsi="TimesNewRomanPSMT" w:cs="TimesNewRomanPSMT"/>
                 <w:sz w:val="26"/>
@@ -395,7 +407,7 @@
         </w:tc>
         <w:tc>
           <w:tcPr>
-            <w:cnfStyle w:val="000010000000"/>
+            <w:cnfStyle w:val="000010000000" w:firstRow="0" w:lastRow="0" w:firstColumn="0" w:lastColumn="0" w:oddVBand="1" w:evenVBand="0" w:oddHBand="0" w:evenHBand="0" w:firstRowFirstColumn="0" w:firstRowLastColumn="0" w:lastRowFirstColumn="0" w:lastRowLastColumn="0"/>
             <w:tcW w:w="0" w:type="auto"/>
           </w:tcPr>
           <w:p>
@@ -432,7 +444,7 @@
               <w:autoSpaceDN w:val="0"/>
               <w:adjustRightInd w:val="0"/>
               <w:spacing w:after="160" w:line="320" w:lineRule="atLeast"/>
-              <w:cnfStyle w:val="000000100000"/>
+              <w:cnfStyle w:val="000000100000" w:firstRow="0" w:lastRow="0" w:firstColumn="0" w:lastColumn="0" w:oddVBand="0" w:evenVBand="0" w:oddHBand="1" w:evenHBand="0" w:firstRowFirstColumn="0" w:firstRowLastColumn="0" w:lastRowFirstColumn="0" w:lastRowLastColumn="0"/>
               <w:rPr>
                 <w:rFonts w:ascii="TimesNewRomanPSMT" w:hAnsi="TimesNewRomanPSMT" w:cs="TimesNewRomanPSMT"/>
                 <w:sz w:val="26"/>
@@ -456,7 +468,7 @@
         </w:trPr>
         <w:tc>
           <w:tcPr>
-            <w:cnfStyle w:val="000010000000"/>
+            <w:cnfStyle w:val="000010000000" w:firstRow="0" w:lastRow="0" w:firstColumn="0" w:lastColumn="0" w:oddVBand="1" w:evenVBand="0" w:oddHBand="0" w:evenHBand="0" w:firstRowFirstColumn="0" w:firstRowLastColumn="0" w:lastRowFirstColumn="0" w:lastRowLastColumn="0"/>
             <w:tcW w:w="0" w:type="auto"/>
             <w:shd w:val="clear" w:color="auto" w:fill="FFFFFF" w:themeFill="background1"/>
           </w:tcPr>
@@ -495,7 +507,7 @@
               <w:autoSpaceDN w:val="0"/>
               <w:adjustRightInd w:val="0"/>
               <w:spacing w:after="160" w:line="320" w:lineRule="atLeast"/>
-              <w:cnfStyle w:val="000000000000"/>
+              <w:cnfStyle w:val="000000000000" w:firstRow="0" w:lastRow="0" w:firstColumn="0" w:lastColumn="0" w:oddVBand="0" w:evenVBand="0" w:oddHBand="0" w:evenHBand="0" w:firstRowFirstColumn="0" w:firstRowLastColumn="0" w:lastRowFirstColumn="0" w:lastRowLastColumn="0"/>
               <w:rPr>
                 <w:rFonts w:ascii="TimesNewRomanPSMT" w:hAnsi="TimesNewRomanPSMT" w:cs="TimesNewRomanPSMT"/>
                 <w:sz w:val="26"/>
@@ -514,7 +526,7 @@
         </w:tc>
         <w:tc>
           <w:tcPr>
-            <w:cnfStyle w:val="000010000000"/>
+            <w:cnfStyle w:val="000010000000" w:firstRow="0" w:lastRow="0" w:firstColumn="0" w:lastColumn="0" w:oddVBand="1" w:evenVBand="0" w:oddHBand="0" w:evenHBand="0" w:firstRowFirstColumn="0" w:firstRowLastColumn="0" w:lastRowFirstColumn="0" w:lastRowLastColumn="0"/>
             <w:tcW w:w="0" w:type="auto"/>
             <w:shd w:val="clear" w:color="auto" w:fill="FFFFFF" w:themeFill="background1"/>
           </w:tcPr>
@@ -553,7 +565,7 @@
               <w:autoSpaceDN w:val="0"/>
               <w:adjustRightInd w:val="0"/>
               <w:spacing w:after="160" w:line="320" w:lineRule="atLeast"/>
-              <w:cnfStyle w:val="000000000000"/>
+              <w:cnfStyle w:val="000000000000" w:firstRow="0" w:lastRow="0" w:firstColumn="0" w:lastColumn="0" w:oddVBand="0" w:evenVBand="0" w:oddHBand="0" w:evenHBand="0" w:firstRowFirstColumn="0" w:firstRowLastColumn="0" w:lastRowFirstColumn="0" w:lastRowLastColumn="0"/>
               <w:rPr>
                 <w:rFonts w:ascii="TimesNewRomanPSMT" w:hAnsi="TimesNewRomanPSMT" w:cs="TimesNewRomanPSMT"/>
                 <w:sz w:val="26"/>
@@ -573,12 +585,12 @@
       </w:tr>
       <w:tr>
         <w:trPr>
-          <w:cnfStyle w:val="000000100000"/>
+          <w:cnfStyle w:val="000000100000" w:firstRow="0" w:lastRow="0" w:firstColumn="0" w:lastColumn="0" w:oddVBand="0" w:evenVBand="0" w:oddHBand="1" w:evenHBand="0" w:firstRowFirstColumn="0" w:firstRowLastColumn="0" w:lastRowFirstColumn="0" w:lastRowLastColumn="0"/>
           <w:trHeight w:val="480"/>
         </w:trPr>
         <w:tc>
           <w:tcPr>
-            <w:cnfStyle w:val="000010000000"/>
+            <w:cnfStyle w:val="000010000000" w:firstRow="0" w:lastRow="0" w:firstColumn="0" w:lastColumn="0" w:oddVBand="1" w:evenVBand="0" w:oddHBand="0" w:evenHBand="0" w:firstRowFirstColumn="0" w:firstRowLastColumn="0" w:lastRowFirstColumn="0" w:lastRowLastColumn="0"/>
             <w:tcW w:w="0" w:type="auto"/>
           </w:tcPr>
           <w:p>
@@ -615,7 +627,7 @@
               <w:autoSpaceDN w:val="0"/>
               <w:adjustRightInd w:val="0"/>
               <w:spacing w:after="160" w:line="320" w:lineRule="atLeast"/>
-              <w:cnfStyle w:val="000000100000"/>
+              <w:cnfStyle w:val="000000100000" w:firstRow="0" w:lastRow="0" w:firstColumn="0" w:lastColumn="0" w:oddVBand="0" w:evenVBand="0" w:oddHBand="1" w:evenHBand="0" w:firstRowFirstColumn="0" w:firstRowLastColumn="0" w:lastRowFirstColumn="0" w:lastRowLastColumn="0"/>
               <w:rPr>
                 <w:rFonts w:ascii="TimesNewRomanPSMT" w:hAnsi="TimesNewRomanPSMT" w:cs="TimesNewRomanPSMT"/>
                 <w:sz w:val="26"/>
@@ -634,7 +646,7 @@
         </w:tc>
         <w:tc>
           <w:tcPr>
-            <w:cnfStyle w:val="000010000000"/>
+            <w:cnfStyle w:val="000010000000" w:firstRow="0" w:lastRow="0" w:firstColumn="0" w:lastColumn="0" w:oddVBand="1" w:evenVBand="0" w:oddHBand="0" w:evenHBand="0" w:firstRowFirstColumn="0" w:firstRowLastColumn="0" w:lastRowFirstColumn="0" w:lastRowLastColumn="0"/>
             <w:tcW w:w="0" w:type="auto"/>
           </w:tcPr>
           <w:p>
@@ -671,7 +683,7 @@
               <w:autoSpaceDN w:val="0"/>
               <w:adjustRightInd w:val="0"/>
               <w:spacing w:after="160" w:line="320" w:lineRule="atLeast"/>
-              <w:cnfStyle w:val="000000100000"/>
+              <w:cnfStyle w:val="000000100000" w:firstRow="0" w:lastRow="0" w:firstColumn="0" w:lastColumn="0" w:oddVBand="0" w:evenVBand="0" w:oddHBand="1" w:evenHBand="0" w:firstRowFirstColumn="0" w:firstRowLastColumn="0" w:lastRowFirstColumn="0" w:lastRowLastColumn="0"/>
               <w:rPr>
                 <w:rFonts w:ascii="TimesNewRomanPSMT" w:hAnsi="TimesNewRomanPSMT" w:cs="TimesNewRomanPSMT"/>
                 <w:sz w:val="26"/>
@@ -892,7 +904,7 @@
           <w:szCs w:val="26"/>
         </w:rPr>
       </w:pPr>
-      <w:hyperlink r:id="rId8" w:history="1">
+      <w:hyperlink r:id="rId9" w:anchor="1.%20%20%20%20%20%20%20%20%20%20%20%20%20%20%20%20%20%20Introduction" w:history="1">
         <w:r>
           <w:rPr>
             <w:rFonts w:ascii="TimesNewRomanPSMT" w:hAnsi="TimesNewRomanPSMT" w:cs="TimesNewRomanPSMT"/>
@@ -1021,7 +1033,7 @@
           <w:szCs w:val="26"/>
         </w:rPr>
       </w:pPr>
-      <w:hyperlink r:id="rId9" w:history="1">
+      <w:hyperlink r:id="rId10" w:anchor="1.1%20%20%20%20%20%20%20%20%20%20%20%20%20%20%20Purpose" w:history="1">
         <w:r>
           <w:rPr>
             <w:rFonts w:ascii="TimesNewRomanPSMT" w:hAnsi="TimesNewRomanPSMT" w:cs="TimesNewRomanPSMT"/>
@@ -1127,7 +1139,7 @@
           <w:szCs w:val="26"/>
         </w:rPr>
       </w:pPr>
-      <w:hyperlink r:id="rId10" w:history="1">
+      <w:hyperlink r:id="rId11" w:anchor="1.2%20%20%20%20%20%20%20%20%20%20%20%20%20%20%20Scope" w:history="1">
         <w:r>
           <w:rPr>
             <w:rFonts w:ascii="TimesNewRomanPSMT" w:hAnsi="TimesNewRomanPSMT" w:cs="TimesNewRomanPSMT"/>
@@ -1241,7 +1253,7 @@
           <w:szCs w:val="26"/>
         </w:rPr>
       </w:pPr>
-      <w:hyperlink r:id="rId11" w:history="1">
+      <w:hyperlink r:id="rId12" w:anchor="1.3%20%20%20%20%20%20%20%20%20%20%20%20%20%20%20Definitions,%20Acronyms%20and%20Abbreviations" w:history="1">
         <w:r>
           <w:rPr>
             <w:rFonts w:ascii="TimesNewRomanPSMT" w:hAnsi="TimesNewRomanPSMT" w:cs="TimesNewRomanPSMT"/>
@@ -1298,8 +1310,17 @@
           <w:szCs w:val="26"/>
         </w:rPr>
         <w:tab/>
+      </w:r>
+      <w:proofErr w:type="gramStart"/>
+      <w:r>
+        <w:rPr>
+          <w:rFonts w:ascii="TimesNewRomanPSMT" w:hAnsi="TimesNewRomanPSMT" w:cs="TimesNewRomanPSMT"/>
+          <w:sz w:val="26"/>
+          <w:szCs w:val="26"/>
+        </w:rPr>
         <w:t>2</w:t>
       </w:r>
+      <w:proofErr w:type="gramEnd"/>
     </w:p>
     <w:p>
       <w:pPr>
@@ -1315,7 +1336,7 @@
           <w:szCs w:val="26"/>
         </w:rPr>
       </w:pPr>
-      <w:hyperlink r:id="rId12" w:history="1">
+      <w:hyperlink r:id="rId13" w:anchor="1.4%20%20%20%20%20%20%20%20%20%20%20%20%20%20%20References" w:history="1">
         <w:r>
           <w:rPr>
             <w:rFonts w:ascii="TimesNewRomanPSMT" w:hAnsi="TimesNewRomanPSMT" w:cs="TimesNewRomanPSMT"/>
@@ -1413,7 +1434,8 @@
           <w:szCs w:val="26"/>
         </w:rPr>
       </w:pPr>
-      <w:hyperlink r:id="rId13" w:history="1">
+      <w:hyperlink r:id="rId14" w:anchor="1.5%20%20%20%20%20%20%20%20%20%20%20%20%20%20%20Overview" w:history="1">
+        <w:proofErr w:type="gramStart"/>
         <w:r>
           <w:rPr>
             <w:rFonts w:ascii="TimesNewRomanPSMT" w:hAnsi="TimesNewRomanPSMT" w:cs="TimesNewRomanPSMT"/>
@@ -1436,7 +1458,16 @@
             <w:sz w:val="26"/>
             <w:szCs w:val="26"/>
           </w:rPr>
-          <w:t>Visão Geral</w:t>
+          <w:t>Visão</w:t>
+        </w:r>
+        <w:proofErr w:type="gramEnd"/>
+        <w:r>
+          <w:rPr>
+            <w:rFonts w:ascii="TimesNewRomanPSMT" w:hAnsi="TimesNewRomanPSMT" w:cs="TimesNewRomanPSMT"/>
+            <w:sz w:val="26"/>
+            <w:szCs w:val="26"/>
+          </w:rPr>
+          <w:t xml:space="preserve"> Geral</w:t>
         </w:r>
       </w:hyperlink>
       <w:r>
@@ -1511,7 +1542,7 @@
           <w:szCs w:val="26"/>
         </w:rPr>
       </w:pPr>
-      <w:hyperlink r:id="rId14" w:history="1">
+      <w:hyperlink r:id="rId15" w:anchor="2.%20%20%20%20%20%20%20%20%20%20%20%20%20%20%20%20%20%20Software%20Configuration%20Management" w:history="1">
         <w:r>
           <w:rPr>
             <w:rFonts w:ascii="TimesNewRomanPSMT" w:hAnsi="TimesNewRomanPSMT" w:cs="TimesNewRomanPSMT"/>
@@ -1585,7 +1616,8 @@
           <w:szCs w:val="26"/>
         </w:rPr>
       </w:pPr>
-      <w:hyperlink r:id="rId15" w:history="1">
+      <w:hyperlink r:id="rId16" w:anchor="2.1%20%20%20%20%20%20%20%20%20%20%20%20%20%20%20Organization,%20Responsibilities%20and%20Interfaces" w:history="1">
+        <w:proofErr w:type="gramStart"/>
         <w:r>
           <w:rPr>
             <w:rFonts w:ascii="TimesNewRomanPSMT" w:hAnsi="TimesNewRomanPSMT" w:cs="TimesNewRomanPSMT"/>
@@ -1608,7 +1640,16 @@
             <w:sz w:val="26"/>
             <w:szCs w:val="26"/>
           </w:rPr>
-          <w:t>Organização, Responsabilidades e Interfaces</w:t>
+          <w:t>Organização</w:t>
+        </w:r>
+        <w:proofErr w:type="gramEnd"/>
+        <w:r>
+          <w:rPr>
+            <w:rFonts w:ascii="TimesNewRomanPSMT" w:hAnsi="TimesNewRomanPSMT" w:cs="TimesNewRomanPSMT"/>
+            <w:sz w:val="26"/>
+            <w:szCs w:val="26"/>
+          </w:rPr>
+          <w:t>, Responsabilidades e Interfaces</w:t>
         </w:r>
       </w:hyperlink>
       <w:r>
@@ -1659,7 +1700,7 @@
           <w:szCs w:val="26"/>
         </w:rPr>
       </w:pPr>
-      <w:hyperlink r:id="rId16" w:history="1">
+      <w:hyperlink r:id="rId17" w:anchor="2.2%20%20%20%20%20%20%20%20%20%20%20%20%20%20%20Tools,%20Environment%20and%20Infrastructure" w:history="1">
         <w:r>
           <w:rPr>
             <w:rFonts w:ascii="TimesNewRomanPSMT" w:hAnsi="TimesNewRomanPSMT" w:cs="TimesNewRomanPSMT"/>
@@ -1682,8 +1723,20 @@
             <w:sz w:val="26"/>
             <w:szCs w:val="26"/>
           </w:rPr>
-          <w:t>Ferramentas, Ambiente e Infra-estrutura</w:t>
+          <w:t xml:space="preserve">Ferramentas, Ambiente e </w:t>
         </w:r>
+        <w:proofErr w:type="spellStart"/>
+        <w:proofErr w:type="gramStart"/>
+        <w:r>
+          <w:rPr>
+            <w:rFonts w:ascii="TimesNewRomanPSMT" w:hAnsi="TimesNewRomanPSMT" w:cs="TimesNewRomanPSMT"/>
+            <w:sz w:val="26"/>
+            <w:szCs w:val="26"/>
+          </w:rPr>
+          <w:t>Infra-estrutura</w:t>
+        </w:r>
+        <w:proofErr w:type="spellEnd"/>
+        <w:proofErr w:type="gramEnd"/>
       </w:hyperlink>
       <w:r>
         <w:rPr>
@@ -1725,7 +1778,7 @@
           <w:szCs w:val="26"/>
         </w:rPr>
       </w:pPr>
-      <w:hyperlink r:id="rId17" w:history="1">
+      <w:hyperlink r:id="rId18" w:anchor="3.%20%20%20%20%20%20%20%20%20%20%20%20%20%20%20%20%20%20The%20CM%20Program" w:history="1">
         <w:r>
           <w:rPr>
             <w:rFonts w:ascii="TimesNewRomanPSMT" w:hAnsi="TimesNewRomanPSMT" w:cs="TimesNewRomanPSMT"/>
@@ -1791,7 +1844,8 @@
           <w:szCs w:val="26"/>
         </w:rPr>
       </w:pPr>
-      <w:hyperlink r:id="rId18" w:history="1">
+      <w:hyperlink r:id="rId19" w:anchor="3.1%20%20%20%20%20%20%20%20%20%20%20%20%20%20%20Configuration%20Identification" w:history="1">
+        <w:proofErr w:type="gramStart"/>
         <w:r>
           <w:rPr>
             <w:rFonts w:ascii="TimesNewRomanPSMT" w:hAnsi="TimesNewRomanPSMT" w:cs="TimesNewRomanPSMT"/>
@@ -1814,7 +1868,16 @@
             <w:sz w:val="26"/>
             <w:szCs w:val="26"/>
           </w:rPr>
-          <w:t>Identificação da Configuração</w:t>
+          <w:t>Identificação</w:t>
+        </w:r>
+        <w:proofErr w:type="gramEnd"/>
+        <w:r>
+          <w:rPr>
+            <w:rFonts w:ascii="TimesNewRomanPSMT" w:hAnsi="TimesNewRomanPSMT" w:cs="TimesNewRomanPSMT"/>
+            <w:sz w:val="26"/>
+            <w:szCs w:val="26"/>
+          </w:rPr>
+          <w:t xml:space="preserve"> da Configuração</w:t>
         </w:r>
       </w:hyperlink>
       <w:r>
@@ -1873,7 +1936,7 @@
           <w:szCs w:val="26"/>
         </w:rPr>
       </w:pPr>
-      <w:hyperlink r:id="rId19" w:history="1">
+      <w:hyperlink r:id="rId20" w:anchor="3.1.1%20%20%20%20%20%20%20%20%20%20Identification%20Methods" w:history="1">
         <w:r>
           <w:rPr>
             <w:rFonts w:ascii="TimesNewRomanPSMT" w:hAnsi="TimesNewRomanPSMT" w:cs="TimesNewRomanPSMT"/>
@@ -1947,7 +2010,7 @@
           <w:szCs w:val="26"/>
         </w:rPr>
       </w:pPr>
-      <w:hyperlink r:id="rId20" w:history="1">
+      <w:hyperlink r:id="rId21" w:anchor="3.1.2%20%20%20%20%20%20%20%20%20%20Project%20Baselines" w:history="1">
         <w:r>
           <w:rPr>
             <w:rFonts w:ascii="TimesNewRomanPSMT" w:hAnsi="TimesNewRomanPSMT" w:cs="TimesNewRomanPSMT"/>
@@ -1964,13 +2027,23 @@
           </w:rPr>
           <w:t xml:space="preserve"> </w:t>
         </w:r>
+        <w:proofErr w:type="spellStart"/>
         <w:r>
           <w:rPr>
             <w:rFonts w:ascii="TimesNewRomanPSMT" w:hAnsi="TimesNewRomanPSMT" w:cs="TimesNewRomanPSMT"/>
             <w:sz w:val="26"/>
             <w:szCs w:val="26"/>
           </w:rPr>
-          <w:t>Baselines do Projeto</w:t>
+          <w:t>Baselines</w:t>
+        </w:r>
+        <w:proofErr w:type="spellEnd"/>
+        <w:r>
+          <w:rPr>
+            <w:rFonts w:ascii="TimesNewRomanPSMT" w:hAnsi="TimesNewRomanPSMT" w:cs="TimesNewRomanPSMT"/>
+            <w:sz w:val="26"/>
+            <w:szCs w:val="26"/>
+          </w:rPr>
+          <w:t xml:space="preserve"> do Projeto</w:t>
         </w:r>
       </w:hyperlink>
       <w:r>
@@ -2029,7 +2102,7 @@
           <w:szCs w:val="26"/>
         </w:rPr>
       </w:pPr>
-      <w:hyperlink r:id="rId21" w:history="1">
+      <w:hyperlink r:id="rId22" w:anchor="4.%20%20%20%20%20%20%20%20%20%20%20%20%20%20%20%20%20%20Milestones" w:history="1">
         <w:r>
           <w:rPr>
             <w:rFonts w:ascii="TimesNewRomanPSMT" w:hAnsi="TimesNewRomanPSMT" w:cs="TimesNewRomanPSMT"/>
@@ -2325,7 +2398,17 @@
           <w:sz w:val="26"/>
           <w:szCs w:val="26"/>
         </w:rPr>
-        <w:t>ecursos de I</w:t>
+        <w:t xml:space="preserve">ecursos de </w:t>
+      </w:r>
+      <w:proofErr w:type="spellStart"/>
+      <w:r>
+        <w:rPr>
+          <w:rFonts w:ascii="Arial" w:hAnsi="Arial" w:cs="Arial"/>
+          <w:iCs/>
+          <w:sz w:val="26"/>
+          <w:szCs w:val="26"/>
+        </w:rPr>
+        <w:t>I</w:t>
       </w:r>
       <w:r>
         <w:rPr>
@@ -2352,7 +2435,17 @@
           <w:sz w:val="26"/>
           <w:szCs w:val="26"/>
         </w:rPr>
-        <w:t>strutura. Controlando todas as mudanças ocorridas no sistema ao longo do seu desenvolvimento.</w:t>
+        <w:t>strutura</w:t>
+      </w:r>
+      <w:proofErr w:type="spellEnd"/>
+      <w:r>
+        <w:rPr>
+          <w:rFonts w:ascii="Arial" w:hAnsi="Arial" w:cs="Arial"/>
+          <w:iCs/>
+          <w:sz w:val="26"/>
+          <w:szCs w:val="26"/>
+        </w:rPr>
+        <w:t>. Controlando todas as mudanças ocorridas no sistema ao longo do seu desenvolvimento.</w:t>
       </w:r>
     </w:p>
     <w:p>
@@ -2437,6 +2530,7 @@
         </w:rPr>
         <w:t>Plano de Gerenciamento de Configuração.</w:t>
       </w:r>
+      <w:proofErr w:type="gramStart"/>
       <w:r>
         <w:rPr>
           <w:rFonts w:ascii="Arial" w:hAnsi="Arial" w:cs="Arial"/>
@@ -2446,6 +2540,7 @@
         </w:rPr>
         <w:t>]</w:t>
       </w:r>
+      <w:proofErr w:type="gramEnd"/>
     </w:p>
     <w:p>
       <w:pPr>
@@ -2470,7 +2565,27 @@
           <w:sz w:val="26"/>
           <w:szCs w:val="26"/>
         </w:rPr>
-        <w:t>Este documento descreve a organização, nomenclatura e regras para o versionamento do projeto Sistema de Gestão de Recursos de Infra-Estrutura.</w:t>
+        <w:t xml:space="preserve">Este documento descreve a organização, nomenclatura e regras para o versionamento do projeto Sistema de Gestão de Recursos de </w:t>
+      </w:r>
+      <w:proofErr w:type="spellStart"/>
+      <w:r>
+        <w:rPr>
+          <w:rFonts w:ascii="Arial" w:hAnsi="Arial" w:cs="Arial"/>
+          <w:iCs/>
+          <w:sz w:val="26"/>
+          <w:szCs w:val="26"/>
+        </w:rPr>
+        <w:t>Infra-Estrutura</w:t>
+      </w:r>
+      <w:proofErr w:type="spellEnd"/>
+      <w:r>
+        <w:rPr>
+          <w:rFonts w:ascii="Arial" w:hAnsi="Arial" w:cs="Arial"/>
+          <w:iCs/>
+          <w:sz w:val="26"/>
+          <w:szCs w:val="26"/>
+        </w:rPr>
+        <w:t>.</w:t>
       </w:r>
     </w:p>
     <w:p>
@@ -2542,7 +2657,29 @@
           <w:sz w:val="26"/>
           <w:szCs w:val="26"/>
         </w:rPr>
-        <w:t xml:space="preserve">O documento conterá a descrição de toda a infra-estrutura utilizada no ciclo de vida </w:t>
+        <w:t xml:space="preserve">O documento conterá a descrição de toda a </w:t>
+      </w:r>
+      <w:proofErr w:type="spellStart"/>
+      <w:proofErr w:type="gramStart"/>
+      <w:r>
+        <w:rPr>
+          <w:rFonts w:ascii="Arial" w:hAnsi="Arial" w:cs="Arial"/>
+          <w:iCs/>
+          <w:sz w:val="26"/>
+          <w:szCs w:val="26"/>
+        </w:rPr>
+        <w:t>infra-estrutura</w:t>
+      </w:r>
+      <w:proofErr w:type="spellEnd"/>
+      <w:proofErr w:type="gramEnd"/>
+      <w:r>
+        <w:rPr>
+          <w:rFonts w:ascii="Arial" w:hAnsi="Arial" w:cs="Arial"/>
+          <w:iCs/>
+          <w:sz w:val="26"/>
+          <w:szCs w:val="26"/>
+        </w:rPr>
+        <w:t xml:space="preserve"> utilizada no ciclo de vida </w:t>
       </w:r>
       <w:r>
         <w:rPr>
@@ -2597,8 +2734,20 @@
           <w:sz w:val="26"/>
           <w:szCs w:val="26"/>
         </w:rPr>
-        <w:t>Definições, Acrônimos e Abreviações</w:t>
-      </w:r>
+        <w:t xml:space="preserve">Definições, Acrônimos e </w:t>
+      </w:r>
+      <w:proofErr w:type="gramStart"/>
+      <w:r>
+        <w:rPr>
+          <w:rFonts w:ascii="Arial" w:hAnsi="Arial" w:cs="Arial"/>
+          <w:b/>
+          <w:bCs/>
+          <w:sz w:val="26"/>
+          <w:szCs w:val="26"/>
+        </w:rPr>
+        <w:t>Abreviações</w:t>
+      </w:r>
+      <w:proofErr w:type="gramEnd"/>
     </w:p>
     <w:p>
       <w:pPr>
@@ -2658,7 +2807,27 @@
           <w:sz w:val="26"/>
           <w:szCs w:val="26"/>
         </w:rPr>
-        <w:t xml:space="preserve">SGEI: Sistema de Gestão de Recursos de Infra-Estrutura. </w:t>
+        <w:t xml:space="preserve">SGEI: Sistema de Gestão de Recursos de </w:t>
+      </w:r>
+      <w:proofErr w:type="spellStart"/>
+      <w:r>
+        <w:rPr>
+          <w:rFonts w:ascii="Arial" w:hAnsi="Arial" w:cs="Arial"/>
+          <w:iCs/>
+          <w:sz w:val="26"/>
+          <w:szCs w:val="26"/>
+        </w:rPr>
+        <w:t>Infra-Estrutura</w:t>
+      </w:r>
+      <w:proofErr w:type="spellEnd"/>
+      <w:r>
+        <w:rPr>
+          <w:rFonts w:ascii="Arial" w:hAnsi="Arial" w:cs="Arial"/>
+          <w:iCs/>
+          <w:sz w:val="26"/>
+          <w:szCs w:val="26"/>
+        </w:rPr>
+        <w:t xml:space="preserve">. </w:t>
       </w:r>
     </w:p>
     <w:p>
@@ -2723,14 +2892,25 @@
           <w:szCs w:val="26"/>
         </w:rPr>
       </w:pPr>
-      <w:r>
-        <w:rPr>
-          <w:rFonts w:ascii="Arial" w:hAnsi="Arial" w:cs="Arial"/>
-          <w:iCs/>
-          <w:sz w:val="26"/>
-          <w:szCs w:val="26"/>
-        </w:rPr>
-        <w:t xml:space="preserve">Template de Plano de Gerenciamento de Configuração, 1987-2001, </w:t>
+      <w:proofErr w:type="spellStart"/>
+      <w:r>
+        <w:rPr>
+          <w:rFonts w:ascii="Arial" w:hAnsi="Arial" w:cs="Arial"/>
+          <w:iCs/>
+          <w:sz w:val="26"/>
+          <w:szCs w:val="26"/>
+        </w:rPr>
+        <w:t>Template</w:t>
+      </w:r>
+      <w:proofErr w:type="spellEnd"/>
+      <w:r>
+        <w:rPr>
+          <w:rFonts w:ascii="Arial" w:hAnsi="Arial" w:cs="Arial"/>
+          <w:iCs/>
+          <w:sz w:val="26"/>
+          <w:szCs w:val="26"/>
+        </w:rPr>
+        <w:t xml:space="preserve"> de Plano de Gerenciamento de Configuração, 1987-2001, </w:t>
       </w:r>
       <w:r>
         <w:rPr>
@@ -2927,7 +3107,7 @@
                     </pic:cNvPicPr>
                   </pic:nvPicPr>
                   <pic:blipFill>
-                    <a:blip r:embed="rId22"/>
+                    <a:blip r:embed="rId23"/>
                     <a:srcRect/>
                     <a:stretch>
                       <a:fillRect/>
@@ -3027,8 +3207,20 @@
           <w:sz w:val="32"/>
           <w:szCs w:val="32"/>
         </w:rPr>
-        <w:t>Gerenciamento de Configuração de Software</w:t>
-      </w:r>
+        <w:t xml:space="preserve">Gerenciamento de Configuração de </w:t>
+      </w:r>
+      <w:proofErr w:type="gramStart"/>
+      <w:r>
+        <w:rPr>
+          <w:rFonts w:ascii="Arial" w:hAnsi="Arial" w:cs="Arial"/>
+          <w:b/>
+          <w:bCs/>
+          <w:sz w:val="32"/>
+          <w:szCs w:val="32"/>
+        </w:rPr>
+        <w:t>Software</w:t>
+      </w:r>
+      <w:proofErr w:type="gramEnd"/>
     </w:p>
     <w:p>
       <w:pPr>
@@ -3046,6 +3238,7 @@
           <w:szCs w:val="26"/>
         </w:rPr>
       </w:pPr>
+      <w:proofErr w:type="gramStart"/>
       <w:r>
         <w:rPr>
           <w:rFonts w:ascii="Arial" w:hAnsi="Arial" w:cs="Arial"/>
@@ -3074,6 +3267,7 @@
         </w:rPr>
         <w:t>Organização, Responsabilidades e Interfaces</w:t>
       </w:r>
+      <w:proofErr w:type="gramEnd"/>
     </w:p>
     <w:p>
       <w:pPr>
@@ -3108,8 +3302,59 @@
           <w:sz w:val="26"/>
           <w:szCs w:val="26"/>
         </w:rPr>
-        <w:t>: Revisar os itens de configuração atualizados do DroBox adicioná-los no GitHub</w:t>
-      </w:r>
+        <w:t xml:space="preserve">: Revisar os itens de configuração atualizados </w:t>
+      </w:r>
+      <w:proofErr w:type="gramStart"/>
+      <w:r>
+        <w:rPr>
+          <w:rFonts w:ascii="Arial" w:hAnsi="Arial" w:cs="Arial"/>
+          <w:iCs/>
+          <w:sz w:val="26"/>
+          <w:szCs w:val="26"/>
+        </w:rPr>
+        <w:t xml:space="preserve">do </w:t>
+      </w:r>
+      <w:proofErr w:type="spellStart"/>
+      <w:r>
+        <w:rPr>
+          <w:rFonts w:ascii="Arial" w:hAnsi="Arial" w:cs="Arial"/>
+          <w:iCs/>
+          <w:sz w:val="26"/>
+          <w:szCs w:val="26"/>
+        </w:rPr>
+        <w:t>DroBox</w:t>
+      </w:r>
+      <w:proofErr w:type="spellEnd"/>
+      <w:r>
+        <w:rPr>
+          <w:rFonts w:ascii="Arial" w:hAnsi="Arial" w:cs="Arial"/>
+          <w:iCs/>
+          <w:sz w:val="26"/>
+          <w:szCs w:val="26"/>
+        </w:rPr>
+        <w:t xml:space="preserve"> adicioná-los</w:t>
+      </w:r>
+      <w:proofErr w:type="gramEnd"/>
+      <w:r>
+        <w:rPr>
+          <w:rFonts w:ascii="Arial" w:hAnsi="Arial" w:cs="Arial"/>
+          <w:iCs/>
+          <w:sz w:val="26"/>
+          <w:szCs w:val="26"/>
+        </w:rPr>
+        <w:t xml:space="preserve"> no </w:t>
+      </w:r>
+      <w:proofErr w:type="spellStart"/>
+      <w:r>
+        <w:rPr>
+          <w:rFonts w:ascii="Arial" w:hAnsi="Arial" w:cs="Arial"/>
+          <w:iCs/>
+          <w:sz w:val="26"/>
+          <w:szCs w:val="26"/>
+        </w:rPr>
+        <w:t>GitHub</w:t>
+      </w:r>
+      <w:proofErr w:type="spellEnd"/>
     </w:p>
     <w:p>
       <w:pPr>
@@ -3143,7 +3388,29 @@
           <w:sz w:val="26"/>
           <w:szCs w:val="26"/>
         </w:rPr>
-        <w:t>: Verificar as atualizações ocorridas no DropBox e informar ao grupo.</w:t>
+        <w:t xml:space="preserve">: Verificar as atualizações ocorridas no </w:t>
+      </w:r>
+      <w:proofErr w:type="spellStart"/>
+      <w:proofErr w:type="gramStart"/>
+      <w:r>
+        <w:rPr>
+          <w:rFonts w:ascii="Arial" w:hAnsi="Arial" w:cs="Arial"/>
+          <w:iCs/>
+          <w:sz w:val="26"/>
+          <w:szCs w:val="26"/>
+        </w:rPr>
+        <w:t>DropBox</w:t>
+      </w:r>
+      <w:proofErr w:type="spellEnd"/>
+      <w:proofErr w:type="gramEnd"/>
+      <w:r>
+        <w:rPr>
+          <w:rFonts w:ascii="Arial" w:hAnsi="Arial" w:cs="Arial"/>
+          <w:iCs/>
+          <w:sz w:val="26"/>
+          <w:szCs w:val="26"/>
+        </w:rPr>
+        <w:t xml:space="preserve"> e informar ao grupo.</w:t>
       </w:r>
     </w:p>
     <w:p>
@@ -3178,7 +3445,67 @@
           <w:sz w:val="26"/>
           <w:szCs w:val="26"/>
         </w:rPr>
-        <w:t>: Revisar os itens de configuração atualizados do DroBox adicioná-los no GitHub.</w:t>
+        <w:t xml:space="preserve">: Revisar os itens de configuração atualizados </w:t>
+      </w:r>
+      <w:proofErr w:type="gramStart"/>
+      <w:r>
+        <w:rPr>
+          <w:rFonts w:ascii="Arial" w:hAnsi="Arial" w:cs="Arial"/>
+          <w:iCs/>
+          <w:sz w:val="26"/>
+          <w:szCs w:val="26"/>
+        </w:rPr>
+        <w:t xml:space="preserve">do </w:t>
+      </w:r>
+      <w:proofErr w:type="spellStart"/>
+      <w:r>
+        <w:rPr>
+          <w:rFonts w:ascii="Arial" w:hAnsi="Arial" w:cs="Arial"/>
+          <w:iCs/>
+          <w:sz w:val="26"/>
+          <w:szCs w:val="26"/>
+        </w:rPr>
+        <w:t>DroBox</w:t>
+      </w:r>
+      <w:proofErr w:type="spellEnd"/>
+      <w:r>
+        <w:rPr>
+          <w:rFonts w:ascii="Arial" w:hAnsi="Arial" w:cs="Arial"/>
+          <w:iCs/>
+          <w:sz w:val="26"/>
+          <w:szCs w:val="26"/>
+        </w:rPr>
+        <w:t xml:space="preserve"> adicioná-los</w:t>
+      </w:r>
+      <w:proofErr w:type="gramEnd"/>
+      <w:r>
+        <w:rPr>
+          <w:rFonts w:ascii="Arial" w:hAnsi="Arial" w:cs="Arial"/>
+          <w:iCs/>
+          <w:sz w:val="26"/>
+          <w:szCs w:val="26"/>
+        </w:rPr>
+        <w:t xml:space="preserve"> no </w:t>
+      </w:r>
+      <w:proofErr w:type="spellStart"/>
+      <w:r>
+        <w:rPr>
+          <w:rFonts w:ascii="Arial" w:hAnsi="Arial" w:cs="Arial"/>
+          <w:iCs/>
+          <w:sz w:val="26"/>
+          <w:szCs w:val="26"/>
+        </w:rPr>
+        <w:t>GitHub</w:t>
+      </w:r>
+      <w:proofErr w:type="spellEnd"/>
+      <w:r>
+        <w:rPr>
+          <w:rFonts w:ascii="Arial" w:hAnsi="Arial" w:cs="Arial"/>
+          <w:iCs/>
+          <w:sz w:val="26"/>
+          <w:szCs w:val="26"/>
+        </w:rPr>
+        <w:t>.</w:t>
       </w:r>
     </w:p>
     <w:p>
@@ -3197,6 +3524,7 @@
           <w:szCs w:val="26"/>
         </w:rPr>
       </w:pPr>
+      <w:proofErr w:type="gramStart"/>
       <w:r>
         <w:rPr>
           <w:rFonts w:ascii="Arial" w:hAnsi="Arial" w:cs="Arial"/>
@@ -3213,8 +3541,49 @@
           <w:sz w:val="26"/>
           <w:szCs w:val="26"/>
         </w:rPr>
-        <w:t>: Revisar os itens de configuração atualizados do DroBox adicioná-los no GitHub</w:t>
-      </w:r>
+        <w:t>:</w:t>
+      </w:r>
+      <w:proofErr w:type="gramEnd"/>
+      <w:r>
+        <w:rPr>
+          <w:rFonts w:ascii="Arial" w:hAnsi="Arial" w:cs="Arial"/>
+          <w:iCs/>
+          <w:sz w:val="26"/>
+          <w:szCs w:val="26"/>
+        </w:rPr>
+        <w:t xml:space="preserve"> Revisar os itens de configuração atualizados do </w:t>
+      </w:r>
+      <w:proofErr w:type="spellStart"/>
+      <w:r>
+        <w:rPr>
+          <w:rFonts w:ascii="Arial" w:hAnsi="Arial" w:cs="Arial"/>
+          <w:iCs/>
+          <w:sz w:val="26"/>
+          <w:szCs w:val="26"/>
+        </w:rPr>
+        <w:t>DroBox</w:t>
+      </w:r>
+      <w:proofErr w:type="spellEnd"/>
+      <w:r>
+        <w:rPr>
+          <w:rFonts w:ascii="Arial" w:hAnsi="Arial" w:cs="Arial"/>
+          <w:iCs/>
+          <w:sz w:val="26"/>
+          <w:szCs w:val="26"/>
+        </w:rPr>
+        <w:t xml:space="preserve"> adicioná-los no </w:t>
+      </w:r>
+      <w:proofErr w:type="spellStart"/>
+      <w:r>
+        <w:rPr>
+          <w:rFonts w:ascii="Arial" w:hAnsi="Arial" w:cs="Arial"/>
+          <w:iCs/>
+          <w:sz w:val="26"/>
+          <w:szCs w:val="26"/>
+        </w:rPr>
+        <w:t>GitHub</w:t>
+      </w:r>
+      <w:proofErr w:type="spellEnd"/>
     </w:p>
     <w:p>
       <w:pPr>
@@ -3232,14 +3601,47 @@
           <w:szCs w:val="26"/>
         </w:rPr>
       </w:pPr>
-      <w:r>
-        <w:rPr>
-          <w:rFonts w:ascii="Arial" w:hAnsi="Arial" w:cs="Arial"/>
-          <w:iCs/>
-          <w:sz w:val="26"/>
-          <w:szCs w:val="26"/>
-        </w:rPr>
-        <w:t>Og: Verificar as atualizações ocorridas no DropBox e informar ao grupo.</w:t>
+      <w:proofErr w:type="spellStart"/>
+      <w:r>
+        <w:rPr>
+          <w:rFonts w:ascii="Arial" w:hAnsi="Arial" w:cs="Arial"/>
+          <w:iCs/>
+          <w:sz w:val="26"/>
+          <w:szCs w:val="26"/>
+        </w:rPr>
+        <w:t>Og</w:t>
+      </w:r>
+      <w:proofErr w:type="spellEnd"/>
+      <w:r>
+        <w:rPr>
+          <w:rFonts w:ascii="Arial" w:hAnsi="Arial" w:cs="Arial"/>
+          <w:iCs/>
+          <w:sz w:val="26"/>
+          <w:szCs w:val="26"/>
+        </w:rPr>
+        <w:t xml:space="preserve">: Verificar as atualizações ocorridas no </w:t>
+      </w:r>
+      <w:proofErr w:type="spellStart"/>
+      <w:proofErr w:type="gramStart"/>
+      <w:r>
+        <w:rPr>
+          <w:rFonts w:ascii="Arial" w:hAnsi="Arial" w:cs="Arial"/>
+          <w:iCs/>
+          <w:sz w:val="26"/>
+          <w:szCs w:val="26"/>
+        </w:rPr>
+        <w:t>DropBox</w:t>
+      </w:r>
+      <w:proofErr w:type="spellEnd"/>
+      <w:proofErr w:type="gramEnd"/>
+      <w:r>
+        <w:rPr>
+          <w:rFonts w:ascii="Arial" w:hAnsi="Arial" w:cs="Arial"/>
+          <w:iCs/>
+          <w:sz w:val="26"/>
+          <w:szCs w:val="26"/>
+        </w:rPr>
+        <w:t xml:space="preserve"> e informar ao grupo.</w:t>
       </w:r>
     </w:p>
     <w:p>
@@ -3300,8 +3702,22 @@
           <w:sz w:val="26"/>
           <w:szCs w:val="26"/>
         </w:rPr>
-        <w:t>Ferramentas, Ambiente e Infra-estrutura</w:t>
-      </w:r>
+        <w:t xml:space="preserve">Ferramentas, Ambiente e </w:t>
+      </w:r>
+      <w:proofErr w:type="spellStart"/>
+      <w:proofErr w:type="gramStart"/>
+      <w:r>
+        <w:rPr>
+          <w:rFonts w:ascii="Arial" w:hAnsi="Arial" w:cs="Arial"/>
+          <w:b/>
+          <w:bCs/>
+          <w:sz w:val="26"/>
+          <w:szCs w:val="26"/>
+        </w:rPr>
+        <w:t>Infra-estrutura</w:t>
+      </w:r>
+      <w:proofErr w:type="spellEnd"/>
+      <w:proofErr w:type="gramEnd"/>
     </w:p>
     <w:p>
       <w:pPr>
@@ -3339,14 +3755,25 @@
           <w:szCs w:val="24"/>
         </w:rPr>
       </w:pPr>
-      <w:r>
-        <w:rPr>
-          <w:rFonts w:ascii="Arial" w:hAnsi="Arial" w:cs="Arial"/>
-          <w:iCs/>
-          <w:sz w:val="26"/>
-          <w:szCs w:val="26"/>
-        </w:rPr>
-        <w:t>Dropbox, para armazenamento, sincronização e disponibilização de arquivos produ</w:t>
+      <w:proofErr w:type="spellStart"/>
+      <w:r>
+        <w:rPr>
+          <w:rFonts w:ascii="Arial" w:hAnsi="Arial" w:cs="Arial"/>
+          <w:iCs/>
+          <w:sz w:val="26"/>
+          <w:szCs w:val="26"/>
+        </w:rPr>
+        <w:t>Dropbox</w:t>
+      </w:r>
+      <w:proofErr w:type="spellEnd"/>
+      <w:r>
+        <w:rPr>
+          <w:rFonts w:ascii="Arial" w:hAnsi="Arial" w:cs="Arial"/>
+          <w:iCs/>
+          <w:sz w:val="26"/>
+          <w:szCs w:val="26"/>
+        </w:rPr>
+        <w:t>, para armazenamento, sincronização e disponibilização de arquivos produ</w:t>
       </w:r>
       <w:r>
         <w:rPr>
@@ -3364,8 +3791,19 @@
           <w:sz w:val="26"/>
           <w:szCs w:val="26"/>
         </w:rPr>
-        <w:t xml:space="preserve"> para a equipe de ESI</w:t>
-      </w:r>
+        <w:t xml:space="preserve"> para a equipe de </w:t>
+      </w:r>
+      <w:proofErr w:type="gramStart"/>
+      <w:r>
+        <w:rPr>
+          <w:rFonts w:ascii="Arial" w:hAnsi="Arial" w:cs="Arial"/>
+          <w:iCs/>
+          <w:sz w:val="26"/>
+          <w:szCs w:val="26"/>
+        </w:rPr>
+        <w:t>ESI</w:t>
+      </w:r>
+      <w:proofErr w:type="gramEnd"/>
     </w:p>
     <w:p>
       <w:pPr>
@@ -3394,15 +3832,37 @@
           <w:szCs w:val="24"/>
         </w:rPr>
       </w:pPr>
-      <w:r>
-        <w:rPr>
-          <w:rFonts w:ascii="Arial" w:hAnsi="Arial" w:cs="Arial"/>
-          <w:iCs/>
-          <w:sz w:val="26"/>
-          <w:szCs w:val="26"/>
-        </w:rPr>
-        <w:t>Git, para manipulação de versionamento local dos artefatos produzidos</w:t>
-      </w:r>
+      <w:proofErr w:type="spellStart"/>
+      <w:r>
+        <w:rPr>
+          <w:rFonts w:ascii="Arial" w:hAnsi="Arial" w:cs="Arial"/>
+          <w:iCs/>
+          <w:sz w:val="26"/>
+          <w:szCs w:val="26"/>
+        </w:rPr>
+        <w:t>Git</w:t>
+      </w:r>
+      <w:proofErr w:type="spellEnd"/>
+      <w:r>
+        <w:rPr>
+          <w:rFonts w:ascii="Arial" w:hAnsi="Arial" w:cs="Arial"/>
+          <w:iCs/>
+          <w:sz w:val="26"/>
+          <w:szCs w:val="26"/>
+        </w:rPr>
+        <w:t xml:space="preserve">, para manipulação de versionamento local dos artefatos </w:t>
+      </w:r>
+      <w:proofErr w:type="gramStart"/>
+      <w:r>
+        <w:rPr>
+          <w:rFonts w:ascii="Arial" w:hAnsi="Arial" w:cs="Arial"/>
+          <w:iCs/>
+          <w:sz w:val="26"/>
+          <w:szCs w:val="26"/>
+        </w:rPr>
+        <w:t>produzidos</w:t>
+      </w:r>
+      <w:proofErr w:type="gramEnd"/>
     </w:p>
     <w:p>
       <w:pPr>
@@ -3430,14 +3890,45 @@
           <w:szCs w:val="24"/>
         </w:rPr>
       </w:pPr>
-      <w:r>
-        <w:rPr>
-          <w:rFonts w:ascii="Arial" w:hAnsi="Arial" w:cs="Arial"/>
-          <w:iCs/>
-          <w:sz w:val="26"/>
-          <w:szCs w:val="26"/>
-        </w:rPr>
-        <w:t>Github, para armazenamento centralizado na nuvem das versões trabalhadas no Git.</w:t>
+      <w:proofErr w:type="spellStart"/>
+      <w:r>
+        <w:rPr>
+          <w:rFonts w:ascii="Arial" w:hAnsi="Arial" w:cs="Arial"/>
+          <w:iCs/>
+          <w:sz w:val="26"/>
+          <w:szCs w:val="26"/>
+        </w:rPr>
+        <w:t>Github</w:t>
+      </w:r>
+      <w:proofErr w:type="spellEnd"/>
+      <w:r>
+        <w:rPr>
+          <w:rFonts w:ascii="Arial" w:hAnsi="Arial" w:cs="Arial"/>
+          <w:iCs/>
+          <w:sz w:val="26"/>
+          <w:szCs w:val="26"/>
+        </w:rPr>
+        <w:t xml:space="preserve">, para armazenamento centralizado na nuvem das versões trabalhadas no </w:t>
+      </w:r>
+      <w:proofErr w:type="spellStart"/>
+      <w:r>
+        <w:rPr>
+          <w:rFonts w:ascii="Arial" w:hAnsi="Arial" w:cs="Arial"/>
+          <w:iCs/>
+          <w:sz w:val="26"/>
+          <w:szCs w:val="26"/>
+        </w:rPr>
+        <w:t>Git</w:t>
+      </w:r>
+      <w:proofErr w:type="spellEnd"/>
+      <w:r>
+        <w:rPr>
+          <w:rFonts w:ascii="Arial" w:hAnsi="Arial" w:cs="Arial"/>
+          <w:iCs/>
+          <w:sz w:val="26"/>
+          <w:szCs w:val="26"/>
+        </w:rPr>
+        <w:t>.</w:t>
       </w:r>
     </w:p>
     <w:p>
@@ -3472,7 +3963,17 @@
           <w:sz w:val="26"/>
           <w:szCs w:val="26"/>
         </w:rPr>
-        <w:t>O modus operandi para criação, disponibilização e versionamento de arquivos deste projeto fo</w:t>
+        <w:t xml:space="preserve">O modus operandi para criação, disponibilização e versionamento de arquivos deste projeto </w:t>
+      </w:r>
+      <w:proofErr w:type="gramStart"/>
+      <w:r>
+        <w:rPr>
+          <w:rFonts w:ascii="Arial" w:hAnsi="Arial" w:cs="Arial"/>
+          <w:iCs/>
+          <w:sz w:val="26"/>
+          <w:szCs w:val="26"/>
+        </w:rPr>
+        <w:t>fo</w:t>
       </w:r>
       <w:r>
         <w:rPr>
@@ -3483,6 +3984,7 @@
         </w:rPr>
         <w:t>i</w:t>
       </w:r>
+      <w:proofErr w:type="gramEnd"/>
     </w:p>
     <w:p>
       <w:pPr>
@@ -3534,7 +4036,27 @@
           <w:sz w:val="26"/>
           <w:szCs w:val="26"/>
         </w:rPr>
-        <w:t xml:space="preserve"> produziam e/ou atualizavam seus respectivos artefatos e, ao salvarem na pasta compartilhada com a equipe de ESI, eram sincronizados automaticamente para todos os membros de todas as 3 equipes.</w:t>
+        <w:t xml:space="preserve"> produziam e/ou atualizavam seus respectivos artefatos e, ao salvarem na pasta compartilhada com a equipe de ESI, eram sincronizados automaticamente para todos os membros de todas as </w:t>
+      </w:r>
+      <w:proofErr w:type="gramStart"/>
+      <w:r>
+        <w:rPr>
+          <w:rFonts w:ascii="Arial" w:hAnsi="Arial" w:cs="Arial"/>
+          <w:iCs/>
+          <w:sz w:val="26"/>
+          <w:szCs w:val="26"/>
+        </w:rPr>
+        <w:t>3</w:t>
+      </w:r>
+      <w:proofErr w:type="gramEnd"/>
+      <w:r>
+        <w:rPr>
+          <w:rFonts w:ascii="Arial" w:hAnsi="Arial" w:cs="Arial"/>
+          <w:iCs/>
+          <w:sz w:val="26"/>
+          <w:szCs w:val="26"/>
+        </w:rPr>
+        <w:t xml:space="preserve"> equipes.</w:t>
       </w:r>
     </w:p>
     <w:p>
@@ -3569,36 +4091,245 @@
           <w:sz w:val="26"/>
           <w:szCs w:val="26"/>
         </w:rPr>
-        <w:t xml:space="preserve">Na data prevista de cada entrega, estes artefatos eram copiados por um membro da equipe de ESI (para cada entrega, foi determinado um) para seu repositório local do Git. Após conectar-se no Github [comando git remote add origin </w:t>
-      </w:r>
-      <w:hyperlink r:id="rId23" w:tgtFrame="_blank" w:history="1">
-        <w:r>
-          <w:rPr>
-            <w:rFonts w:ascii="Arial" w:hAnsi="Arial" w:cs="Arial"/>
-            <w:iCs/>
-            <w:sz w:val="26"/>
-          </w:rPr>
-          <w:t>git@github.com:ArqSoft201201/ArqSoft201201.git</w:t>
-        </w:r>
-      </w:hyperlink>
-      <w:r>
-        <w:rPr>
-          <w:rFonts w:ascii="Arial" w:hAnsi="Arial" w:cs="Arial"/>
-          <w:iCs/>
-          <w:sz w:val="26"/>
-          <w:szCs w:val="26"/>
-        </w:rPr>
-        <w:t xml:space="preserve">], este membro marcava todos os novos arquivos e alterações como uma versão nova [comando git add *, para todos de uma vez ou git add </w:t>
-      </w:r>
-      <w:r>
-        <w:rPr>
-          <w:rFonts w:ascii="Arial" w:hAnsi="Arial" w:cs="Arial"/>
-          <w:iCs/>
-          <w:sz w:val="26"/>
-          <w:szCs w:val="26"/>
-        </w:rPr>
-        <w:lastRenderedPageBreak/>
-        <w:t>arquivo, para um especificamente] e os adicionava no repositório local [git commit –m ‘comentario’].</w:t>
+        <w:t xml:space="preserve">Na data prevista de cada entrega, estes artefatos eram copiados por um membro da equipe de ESI (para cada entrega, foi determinado um) para seu repositório local do </w:t>
+      </w:r>
+      <w:proofErr w:type="spellStart"/>
+      <w:r>
+        <w:rPr>
+          <w:rFonts w:ascii="Arial" w:hAnsi="Arial" w:cs="Arial"/>
+          <w:iCs/>
+          <w:sz w:val="26"/>
+          <w:szCs w:val="26"/>
+        </w:rPr>
+        <w:t>Git</w:t>
+      </w:r>
+      <w:proofErr w:type="spellEnd"/>
+      <w:r>
+        <w:rPr>
+          <w:rFonts w:ascii="Arial" w:hAnsi="Arial" w:cs="Arial"/>
+          <w:iCs/>
+          <w:sz w:val="26"/>
+          <w:szCs w:val="26"/>
+        </w:rPr>
+        <w:t xml:space="preserve">. Após </w:t>
+      </w:r>
+      <w:r>
+        <w:rPr>
+          <w:rFonts w:ascii="Arial" w:hAnsi="Arial" w:cs="Arial"/>
+          <w:iCs/>
+          <w:sz w:val="26"/>
+          <w:szCs w:val="26"/>
+        </w:rPr>
+        <w:t>iniciar a conex</w:t>
+      </w:r>
+      <w:r>
+        <w:rPr>
+          <w:rFonts w:ascii="Arial" w:hAnsi="Arial" w:cs="Arial"/>
+          <w:iCs/>
+          <w:sz w:val="26"/>
+          <w:szCs w:val="26"/>
+        </w:rPr>
+        <w:t>ão como re</w:t>
+      </w:r>
+      <w:bookmarkStart w:id="0" w:name="_GoBack"/>
+      <w:bookmarkEnd w:id="0"/>
+      <w:r>
+        <w:rPr>
+          <w:rFonts w:ascii="Arial" w:hAnsi="Arial" w:cs="Arial"/>
+          <w:iCs/>
+          <w:sz w:val="26"/>
+          <w:szCs w:val="26"/>
+        </w:rPr>
+        <w:t>positório</w:t>
+      </w:r>
+      <w:r>
+        <w:rPr>
+          <w:rFonts w:ascii="Arial" w:hAnsi="Arial" w:cs="Arial"/>
+          <w:iCs/>
+          <w:sz w:val="26"/>
+          <w:szCs w:val="26"/>
+        </w:rPr>
+        <w:t xml:space="preserve"> [comando </w:t>
+      </w:r>
+      <w:proofErr w:type="spellStart"/>
+      <w:r>
+        <w:rPr>
+          <w:rFonts w:ascii="Arial" w:hAnsi="Arial" w:cs="Arial"/>
+          <w:iCs/>
+          <w:sz w:val="26"/>
+          <w:szCs w:val="26"/>
+        </w:rPr>
+        <w:t>git</w:t>
+      </w:r>
+      <w:proofErr w:type="spellEnd"/>
+      <w:r>
+        <w:rPr>
+          <w:rFonts w:ascii="Arial" w:hAnsi="Arial" w:cs="Arial"/>
+          <w:iCs/>
+          <w:sz w:val="26"/>
+          <w:szCs w:val="26"/>
+        </w:rPr>
+        <w:t xml:space="preserve"> </w:t>
+      </w:r>
+      <w:proofErr w:type="spellStart"/>
+      <w:r>
+        <w:rPr>
+          <w:rFonts w:ascii="Arial" w:hAnsi="Arial" w:cs="Arial"/>
+          <w:iCs/>
+          <w:sz w:val="26"/>
+          <w:szCs w:val="26"/>
+        </w:rPr>
+        <w:t>init</w:t>
+      </w:r>
+      <w:proofErr w:type="spellEnd"/>
+      <w:r>
+        <w:rPr>
+          <w:rFonts w:ascii="Arial" w:hAnsi="Arial" w:cs="Arial"/>
+          <w:iCs/>
+          <w:sz w:val="26"/>
+          <w:szCs w:val="26"/>
+        </w:rPr>
+        <w:t xml:space="preserve">], este membro marcava todos os novos arquivos e alterações como uma versão nova [comando </w:t>
+      </w:r>
+      <w:proofErr w:type="spellStart"/>
+      <w:r>
+        <w:rPr>
+          <w:rFonts w:ascii="Arial" w:hAnsi="Arial" w:cs="Arial"/>
+          <w:iCs/>
+          <w:sz w:val="26"/>
+          <w:szCs w:val="26"/>
+        </w:rPr>
+        <w:t>git</w:t>
+      </w:r>
+      <w:proofErr w:type="spellEnd"/>
+      <w:r>
+        <w:rPr>
+          <w:rFonts w:ascii="Arial" w:hAnsi="Arial" w:cs="Arial"/>
+          <w:iCs/>
+          <w:sz w:val="26"/>
+          <w:szCs w:val="26"/>
+        </w:rPr>
+        <w:t xml:space="preserve"> </w:t>
+      </w:r>
+      <w:proofErr w:type="spellStart"/>
+      <w:r>
+        <w:rPr>
+          <w:rFonts w:ascii="Arial" w:hAnsi="Arial" w:cs="Arial"/>
+          <w:iCs/>
+          <w:sz w:val="26"/>
+          <w:szCs w:val="26"/>
+        </w:rPr>
+        <w:t>add</w:t>
+      </w:r>
+      <w:proofErr w:type="spellEnd"/>
+      <w:r>
+        <w:rPr>
+          <w:rFonts w:ascii="Arial" w:hAnsi="Arial" w:cs="Arial"/>
+          <w:iCs/>
+          <w:sz w:val="26"/>
+          <w:szCs w:val="26"/>
+        </w:rPr>
+        <w:t xml:space="preserve"> *, para todos de uma vez ou </w:t>
+      </w:r>
+      <w:proofErr w:type="spellStart"/>
+      <w:r>
+        <w:rPr>
+          <w:rFonts w:ascii="Arial" w:hAnsi="Arial" w:cs="Arial"/>
+          <w:iCs/>
+          <w:sz w:val="26"/>
+          <w:szCs w:val="26"/>
+        </w:rPr>
+        <w:t>git</w:t>
+      </w:r>
+      <w:proofErr w:type="spellEnd"/>
+      <w:r>
+        <w:rPr>
+          <w:rFonts w:ascii="Arial" w:hAnsi="Arial" w:cs="Arial"/>
+          <w:iCs/>
+          <w:sz w:val="26"/>
+          <w:szCs w:val="26"/>
+        </w:rPr>
+        <w:t xml:space="preserve"> </w:t>
+      </w:r>
+      <w:proofErr w:type="spellStart"/>
+      <w:r>
+        <w:rPr>
+          <w:rFonts w:ascii="Arial" w:hAnsi="Arial" w:cs="Arial"/>
+          <w:iCs/>
+          <w:sz w:val="26"/>
+          <w:szCs w:val="26"/>
+        </w:rPr>
+        <w:t>add</w:t>
+      </w:r>
+      <w:proofErr w:type="spellEnd"/>
+      <w:r>
+        <w:rPr>
+          <w:rFonts w:ascii="Arial" w:hAnsi="Arial" w:cs="Arial"/>
+          <w:iCs/>
+          <w:sz w:val="26"/>
+          <w:szCs w:val="26"/>
+        </w:rPr>
+        <w:t xml:space="preserve"> arquivo, para um especificamente] e os adicionava no repositório local [</w:t>
+      </w:r>
+      <w:proofErr w:type="spellStart"/>
+      <w:r>
+        <w:rPr>
+          <w:rFonts w:ascii="Arial" w:hAnsi="Arial" w:cs="Arial"/>
+          <w:iCs/>
+          <w:sz w:val="26"/>
+          <w:szCs w:val="26"/>
+        </w:rPr>
+        <w:t>git</w:t>
+      </w:r>
+      <w:proofErr w:type="spellEnd"/>
+      <w:r>
+        <w:rPr>
+          <w:rFonts w:ascii="Arial" w:hAnsi="Arial" w:cs="Arial"/>
+          <w:iCs/>
+          <w:sz w:val="26"/>
+          <w:szCs w:val="26"/>
+        </w:rPr>
+        <w:t xml:space="preserve"> </w:t>
+      </w:r>
+      <w:proofErr w:type="spellStart"/>
+      <w:r>
+        <w:rPr>
+          <w:rFonts w:ascii="Arial" w:hAnsi="Arial" w:cs="Arial"/>
+          <w:iCs/>
+          <w:sz w:val="26"/>
+          <w:szCs w:val="26"/>
+        </w:rPr>
+        <w:t>commit</w:t>
+      </w:r>
+      <w:proofErr w:type="spellEnd"/>
+      <w:r>
+        <w:rPr>
+          <w:rFonts w:ascii="Arial" w:hAnsi="Arial" w:cs="Arial"/>
+          <w:iCs/>
+          <w:sz w:val="26"/>
+          <w:szCs w:val="26"/>
+        </w:rPr>
+        <w:t xml:space="preserve"> –m ‘</w:t>
+      </w:r>
+      <w:proofErr w:type="spellStart"/>
+      <w:r>
+        <w:rPr>
+          <w:rFonts w:ascii="Arial" w:hAnsi="Arial" w:cs="Arial"/>
+          <w:iCs/>
+          <w:sz w:val="26"/>
+          <w:szCs w:val="26"/>
+        </w:rPr>
+        <w:t>comentario</w:t>
+      </w:r>
+      <w:proofErr w:type="spellEnd"/>
+      <w:r>
+        <w:rPr>
+          <w:rFonts w:ascii="Arial" w:hAnsi="Arial" w:cs="Arial"/>
+          <w:iCs/>
+          <w:sz w:val="26"/>
+          <w:szCs w:val="26"/>
+        </w:rPr>
+        <w:t>’].</w:t>
       </w:r>
     </w:p>
     <w:p>
@@ -3633,7 +4364,218 @@
           <w:sz w:val="26"/>
           <w:szCs w:val="26"/>
         </w:rPr>
-        <w:t>Feito isso, o membro enviava as alterações do seu repositório local para o github [git push -u origin master] de forma que, posteriormente (sempre que ele enviava a confirmação para o grupo), os demais membros atualizavam seus repositórios locais com o Github [git pull -u origin master].</w:t>
+        <w:t xml:space="preserve">Feito isso, o membro enviava as alterações do seu repositório local para o </w:t>
+      </w:r>
+      <w:proofErr w:type="spellStart"/>
+      <w:r>
+        <w:rPr>
+          <w:rFonts w:ascii="Arial" w:hAnsi="Arial" w:cs="Arial"/>
+          <w:iCs/>
+          <w:sz w:val="26"/>
+          <w:szCs w:val="26"/>
+        </w:rPr>
+        <w:t>github</w:t>
+      </w:r>
+      <w:proofErr w:type="spellEnd"/>
+      <w:r>
+        <w:rPr>
+          <w:rFonts w:ascii="Arial" w:hAnsi="Arial" w:cs="Arial"/>
+          <w:iCs/>
+          <w:sz w:val="26"/>
+          <w:szCs w:val="26"/>
+        </w:rPr>
+        <w:t xml:space="preserve"> [</w:t>
+      </w:r>
+      <w:proofErr w:type="spellStart"/>
+      <w:r>
+        <w:rPr>
+          <w:rFonts w:ascii="Arial" w:hAnsi="Arial" w:cs="Arial"/>
+          <w:iCs/>
+          <w:sz w:val="26"/>
+          <w:szCs w:val="26"/>
+        </w:rPr>
+        <w:t>git</w:t>
+      </w:r>
+      <w:proofErr w:type="spellEnd"/>
+      <w:r>
+        <w:rPr>
+          <w:rFonts w:ascii="Arial" w:hAnsi="Arial" w:cs="Arial"/>
+          <w:iCs/>
+          <w:sz w:val="26"/>
+          <w:szCs w:val="26"/>
+        </w:rPr>
+        <w:t xml:space="preserve"> </w:t>
+      </w:r>
+      <w:proofErr w:type="spellStart"/>
+      <w:proofErr w:type="gramStart"/>
+      <w:r>
+        <w:rPr>
+          <w:rFonts w:ascii="Arial" w:hAnsi="Arial" w:cs="Arial"/>
+          <w:iCs/>
+          <w:sz w:val="26"/>
+          <w:szCs w:val="26"/>
+        </w:rPr>
+        <w:t>push</w:t>
+      </w:r>
+      <w:proofErr w:type="spellEnd"/>
+      <w:r>
+        <w:rPr>
+          <w:rFonts w:ascii="Arial" w:hAnsi="Arial" w:cs="Arial"/>
+          <w:iCs/>
+          <w:sz w:val="26"/>
+          <w:szCs w:val="26"/>
+        </w:rPr>
+        <w:t xml:space="preserve"> -u</w:t>
+      </w:r>
+      <w:proofErr w:type="gramEnd"/>
+      <w:r>
+        <w:rPr>
+          <w:rFonts w:ascii="Arial" w:hAnsi="Arial" w:cs="Arial"/>
+          <w:iCs/>
+          <w:sz w:val="26"/>
+          <w:szCs w:val="26"/>
+        </w:rPr>
+        <w:t xml:space="preserve"> </w:t>
+      </w:r>
+      <w:proofErr w:type="spellStart"/>
+      <w:r>
+        <w:rPr>
+          <w:rFonts w:ascii="Arial" w:hAnsi="Arial" w:cs="Arial"/>
+          <w:iCs/>
+          <w:sz w:val="26"/>
+          <w:szCs w:val="26"/>
+        </w:rPr>
+        <w:t>origin</w:t>
+      </w:r>
+      <w:proofErr w:type="spellEnd"/>
+      <w:r>
+        <w:rPr>
+          <w:rFonts w:ascii="Arial" w:hAnsi="Arial" w:cs="Arial"/>
+          <w:iCs/>
+          <w:sz w:val="26"/>
+          <w:szCs w:val="26"/>
+        </w:rPr>
+        <w:t xml:space="preserve"> </w:t>
+      </w:r>
+      <w:proofErr w:type="spellStart"/>
+      <w:r>
+        <w:rPr>
+          <w:rFonts w:ascii="Arial" w:hAnsi="Arial" w:cs="Arial"/>
+          <w:iCs/>
+          <w:sz w:val="26"/>
+          <w:szCs w:val="26"/>
+        </w:rPr>
+        <w:t>master</w:t>
+      </w:r>
+      <w:proofErr w:type="spellEnd"/>
+      <w:r>
+        <w:rPr>
+          <w:rFonts w:ascii="Arial" w:hAnsi="Arial" w:cs="Arial"/>
+          <w:iCs/>
+          <w:sz w:val="26"/>
+          <w:szCs w:val="26"/>
+        </w:rPr>
+        <w:t xml:space="preserve">] de forma que, posteriormente (sempre que ele enviava a confirmação para o grupo), os demais membros atualizavam seus repositórios locais com o </w:t>
+      </w:r>
+      <w:proofErr w:type="spellStart"/>
+      <w:r>
+        <w:rPr>
+          <w:rFonts w:ascii="Arial" w:hAnsi="Arial" w:cs="Arial"/>
+          <w:iCs/>
+          <w:sz w:val="26"/>
+          <w:szCs w:val="26"/>
+        </w:rPr>
+        <w:t>Github</w:t>
+      </w:r>
+      <w:proofErr w:type="spellEnd"/>
+      <w:r>
+        <w:rPr>
+          <w:rFonts w:ascii="Arial" w:hAnsi="Arial" w:cs="Arial"/>
+          <w:iCs/>
+          <w:sz w:val="26"/>
+          <w:szCs w:val="26"/>
+        </w:rPr>
+        <w:t xml:space="preserve"> [</w:t>
+      </w:r>
+      <w:proofErr w:type="spellStart"/>
+      <w:r>
+        <w:rPr>
+          <w:rFonts w:ascii="Arial" w:hAnsi="Arial" w:cs="Arial"/>
+          <w:iCs/>
+          <w:sz w:val="26"/>
+          <w:szCs w:val="26"/>
+        </w:rPr>
+        <w:t>git</w:t>
+      </w:r>
+      <w:proofErr w:type="spellEnd"/>
+      <w:r>
+        <w:rPr>
+          <w:rFonts w:ascii="Arial" w:hAnsi="Arial" w:cs="Arial"/>
+          <w:iCs/>
+          <w:sz w:val="26"/>
+          <w:szCs w:val="26"/>
+        </w:rPr>
+        <w:t xml:space="preserve"> </w:t>
+      </w:r>
+      <w:proofErr w:type="spellStart"/>
+      <w:r>
+        <w:rPr>
+          <w:rFonts w:ascii="Arial" w:hAnsi="Arial" w:cs="Arial"/>
+          <w:iCs/>
+          <w:sz w:val="26"/>
+          <w:szCs w:val="26"/>
+        </w:rPr>
+        <w:t>pull</w:t>
+      </w:r>
+      <w:proofErr w:type="spellEnd"/>
+      <w:r>
+        <w:rPr>
+          <w:rFonts w:ascii="Arial" w:hAnsi="Arial" w:cs="Arial"/>
+          <w:iCs/>
+          <w:sz w:val="26"/>
+          <w:szCs w:val="26"/>
+        </w:rPr>
+        <w:t xml:space="preserve"> -u </w:t>
+      </w:r>
+      <w:proofErr w:type="spellStart"/>
+      <w:r>
+        <w:rPr>
+          <w:rFonts w:ascii="Arial" w:hAnsi="Arial" w:cs="Arial"/>
+          <w:iCs/>
+          <w:sz w:val="26"/>
+          <w:szCs w:val="26"/>
+        </w:rPr>
+        <w:t>origin</w:t>
+      </w:r>
+      <w:proofErr w:type="spellEnd"/>
+      <w:r>
+        <w:rPr>
+          <w:rFonts w:ascii="Arial" w:hAnsi="Arial" w:cs="Arial"/>
+          <w:iCs/>
+          <w:sz w:val="26"/>
+          <w:szCs w:val="26"/>
+        </w:rPr>
+        <w:t xml:space="preserve"> </w:t>
+      </w:r>
+      <w:proofErr w:type="spellStart"/>
+      <w:r>
+        <w:rPr>
+          <w:rFonts w:ascii="Arial" w:hAnsi="Arial" w:cs="Arial"/>
+          <w:iCs/>
+          <w:sz w:val="26"/>
+          <w:szCs w:val="26"/>
+        </w:rPr>
+        <w:t>master</w:t>
+      </w:r>
+      <w:proofErr w:type="spellEnd"/>
+      <w:r>
+        <w:rPr>
+          <w:rFonts w:ascii="Arial" w:hAnsi="Arial" w:cs="Arial"/>
+          <w:iCs/>
+          <w:sz w:val="26"/>
+          <w:szCs w:val="26"/>
+        </w:rPr>
+        <w:t>].</w:t>
       </w:r>
     </w:p>
     <w:p>
@@ -3667,7 +4609,47 @@
           <w:sz w:val="26"/>
           <w:szCs w:val="26"/>
         </w:rPr>
-        <w:t>De forma geral, o upload e download para o Github era rápido pois os arquivos das outras equipes eram fontes e imagens relativamente pequenos, dificilmente passando de 1MB.</w:t>
+        <w:t xml:space="preserve">De forma geral, o upload e download para o </w:t>
+      </w:r>
+      <w:proofErr w:type="spellStart"/>
+      <w:r>
+        <w:rPr>
+          <w:rFonts w:ascii="Arial" w:hAnsi="Arial" w:cs="Arial"/>
+          <w:iCs/>
+          <w:sz w:val="26"/>
+          <w:szCs w:val="26"/>
+        </w:rPr>
+        <w:t>Github</w:t>
+      </w:r>
+      <w:proofErr w:type="spellEnd"/>
+      <w:r>
+        <w:rPr>
+          <w:rFonts w:ascii="Arial" w:hAnsi="Arial" w:cs="Arial"/>
+          <w:iCs/>
+          <w:sz w:val="26"/>
+          <w:szCs w:val="26"/>
+        </w:rPr>
+        <w:t xml:space="preserve"> era rápido</w:t>
+      </w:r>
+      <w:proofErr w:type="gramStart"/>
+      <w:r>
+        <w:rPr>
+          <w:rFonts w:ascii="Arial" w:hAnsi="Arial" w:cs="Arial"/>
+          <w:iCs/>
+          <w:sz w:val="26"/>
+          <w:szCs w:val="26"/>
+        </w:rPr>
+        <w:t xml:space="preserve"> pois</w:t>
+      </w:r>
+      <w:proofErr w:type="gramEnd"/>
+      <w:r>
+        <w:rPr>
+          <w:rFonts w:ascii="Arial" w:hAnsi="Arial" w:cs="Arial"/>
+          <w:iCs/>
+          <w:sz w:val="26"/>
+          <w:szCs w:val="26"/>
+        </w:rPr>
+        <w:t xml:space="preserve"> os arquivos das outras equipes eram fontes e imagens relativamente pequenos, dificilmente passando de 1MB.</w:t>
       </w:r>
     </w:p>
     <w:p>
@@ -3733,8 +4715,20 @@
           <w:sz w:val="32"/>
           <w:szCs w:val="32"/>
         </w:rPr>
-        <w:t>O Programa de Gerenciamento de Configuração</w:t>
-      </w:r>
+        <w:t xml:space="preserve">O Programa de Gerenciamento de </w:t>
+      </w:r>
+      <w:proofErr w:type="gramStart"/>
+      <w:r>
+        <w:rPr>
+          <w:rFonts w:ascii="Arial" w:hAnsi="Arial" w:cs="Arial"/>
+          <w:b/>
+          <w:bCs/>
+          <w:sz w:val="32"/>
+          <w:szCs w:val="32"/>
+        </w:rPr>
+        <w:t>Configuração</w:t>
+      </w:r>
+      <w:proofErr w:type="gramEnd"/>
     </w:p>
     <w:p>
       <w:pPr>
@@ -3863,7 +4857,27 @@
           <w:sz w:val="26"/>
           <w:szCs w:val="26"/>
         </w:rPr>
-        <w:t>&lt;PROJETO&gt;_&lt;ID)ARTEFATO&gt;_&lt;DATA&gt;</w:t>
+        <w:t>&lt;PROJETO&gt;_&lt;ID</w:t>
+      </w:r>
+      <w:proofErr w:type="gramStart"/>
+      <w:r>
+        <w:rPr>
+          <w:rFonts w:ascii="Arial" w:hAnsi="Arial" w:cs="Arial"/>
+          <w:iCs/>
+          <w:sz w:val="26"/>
+          <w:szCs w:val="26"/>
+        </w:rPr>
+        <w:t>)ARTEFATO</w:t>
+      </w:r>
+      <w:proofErr w:type="gramEnd"/>
+      <w:r>
+        <w:rPr>
+          <w:rFonts w:ascii="Arial" w:hAnsi="Arial" w:cs="Arial"/>
+          <w:iCs/>
+          <w:sz w:val="26"/>
+          <w:szCs w:val="26"/>
+        </w:rPr>
+        <w:t>&gt;_&lt;DATA&gt;</w:t>
       </w:r>
     </w:p>
     <w:p>
@@ -4022,15 +5036,27 @@
         </w:rPr>
         <w:t xml:space="preserve">          </w:t>
       </w:r>
-      <w:r>
-        <w:rPr>
-          <w:rFonts w:ascii="Arial" w:hAnsi="Arial" w:cs="Arial"/>
-          <w:b/>
-          <w:iCs/>
-          <w:sz w:val="26"/>
-          <w:szCs w:val="26"/>
-        </w:rPr>
-        <w:t>Baselines do Projeto</w:t>
+      <w:proofErr w:type="spellStart"/>
+      <w:r>
+        <w:rPr>
+          <w:rFonts w:ascii="Arial" w:hAnsi="Arial" w:cs="Arial"/>
+          <w:b/>
+          <w:iCs/>
+          <w:sz w:val="26"/>
+          <w:szCs w:val="26"/>
+        </w:rPr>
+        <w:t>Baselines</w:t>
+      </w:r>
+      <w:proofErr w:type="spellEnd"/>
+      <w:r>
+        <w:rPr>
+          <w:rFonts w:ascii="Arial" w:hAnsi="Arial" w:cs="Arial"/>
+          <w:b/>
+          <w:iCs/>
+          <w:sz w:val="26"/>
+          <w:szCs w:val="26"/>
+        </w:rPr>
+        <w:t xml:space="preserve"> do Projeto</w:t>
       </w:r>
     </w:p>
     <w:p>
@@ -4157,8 +5183,37 @@
           <w:sz w:val="26"/>
           <w:szCs w:val="26"/>
         </w:rPr>
+        <w:t xml:space="preserve">&lt;ITERAÇÃO&gt; é o numero da iteração, sendo utilizados para a </w:t>
+      </w:r>
+      <w:r>
+        <w:rPr>
+          <w:rFonts w:ascii="Arial" w:hAnsi="Arial" w:cs="Arial"/>
+          <w:iCs/>
+          <w:sz w:val="26"/>
+          <w:szCs w:val="26"/>
+        </w:rPr>
         <w:lastRenderedPageBreak/>
-        <w:t>&lt;ITERAÇÃO&gt; é o numero da iteração, sendo utilizados para a identificação dois dígitos começando em 01 e sendo incrementado de uma unidade a cada nova iteração.</w:t>
+        <w:t xml:space="preserve">identificação dois dígitos começando em 01 e sendo </w:t>
+      </w:r>
+      <w:proofErr w:type="gramStart"/>
+      <w:r>
+        <w:rPr>
+          <w:rFonts w:ascii="Arial" w:hAnsi="Arial" w:cs="Arial"/>
+          <w:iCs/>
+          <w:sz w:val="26"/>
+          <w:szCs w:val="26"/>
+        </w:rPr>
+        <w:t>incrementado de uma unidade</w:t>
+      </w:r>
+      <w:proofErr w:type="gramEnd"/>
+      <w:r>
+        <w:rPr>
+          <w:rFonts w:ascii="Arial" w:hAnsi="Arial" w:cs="Arial"/>
+          <w:iCs/>
+          <w:sz w:val="26"/>
+          <w:szCs w:val="26"/>
+        </w:rPr>
+        <w:t xml:space="preserve"> a cada nova iteração.</w:t>
       </w:r>
     </w:p>
     <w:p>
@@ -4330,7 +5385,21 @@
         <w:rPr>
           <w:rFonts w:ascii="Arial" w:hAnsi="Arial" w:cs="Arial"/>
         </w:rPr>
-        <w:t>Entrega III  15/06/2012</w:t>
+        <w:t>Entrega III</w:t>
+      </w:r>
+      <w:proofErr w:type="gramStart"/>
+      <w:r>
+        <w:rPr>
+          <w:rFonts w:ascii="Arial" w:hAnsi="Arial" w:cs="Arial"/>
+        </w:rPr>
+        <w:t xml:space="preserve">  </w:t>
+      </w:r>
+      <w:proofErr w:type="gramEnd"/>
+      <w:r>
+        <w:rPr>
+          <w:rFonts w:ascii="Arial" w:hAnsi="Arial" w:cs="Arial"/>
+        </w:rPr>
+        <w:t>15/06/2012</w:t>
       </w:r>
     </w:p>
     <w:p>
@@ -4432,8 +5501,20 @@
           <w:sz w:val="32"/>
           <w:szCs w:val="32"/>
         </w:rPr>
-        <w:t>Controle de Software de Subcontratados e Fornecedores</w:t>
-      </w:r>
+        <w:t xml:space="preserve">Controle de Software de Subcontratados e </w:t>
+      </w:r>
+      <w:proofErr w:type="gramStart"/>
+      <w:r>
+        <w:rPr>
+          <w:rFonts w:ascii="Arial" w:hAnsi="Arial" w:cs="Arial"/>
+          <w:b/>
+          <w:bCs/>
+          <w:sz w:val="32"/>
+          <w:szCs w:val="32"/>
+        </w:rPr>
+        <w:t>Fornecedores</w:t>
+      </w:r>
+      <w:proofErr w:type="gramEnd"/>
     </w:p>
     <w:p>
       <w:pPr>
@@ -4477,7 +5558,7 @@
 </file>
 
 <file path=word/endnotes.xml><?xml version="1.0" encoding="utf-8"?>
-<w:endnotes xmlns:ve="http://schemas.openxmlformats.org/markup-compatibility/2006" xmlns:o="urn:schemas-microsoft-com:office:office" xmlns:r="http://schemas.openxmlformats.org/officeDocument/2006/relationships" xmlns:m="http://schemas.openxmlformats.org/officeDocument/2006/math" xmlns:v="urn:schemas-microsoft-com:vml" xmlns:wp="http://schemas.openxmlformats.org/drawingml/2006/wordprocessingDrawing" xmlns:w10="urn:schemas-microsoft-com:office:word" xmlns:w="http://schemas.openxmlformats.org/wordprocessingml/2006/main" xmlns:wne="http://schemas.microsoft.com/office/word/2006/wordml">
+<w:endnotes xmlns:wpc="http://schemas.microsoft.com/office/word/2010/wordprocessingCanvas" xmlns:mc="http://schemas.openxmlformats.org/markup-compatibility/2006" xmlns:o="urn:schemas-microsoft-com:office:office" xmlns:r="http://schemas.openxmlformats.org/officeDocument/2006/relationships" xmlns:m="http://schemas.openxmlformats.org/officeDocument/2006/math" xmlns:v="urn:schemas-microsoft-com:vml" xmlns:wp14="http://schemas.microsoft.com/office/word/2010/wordprocessingDrawing" xmlns:wp="http://schemas.openxmlformats.org/drawingml/2006/wordprocessingDrawing" xmlns:w10="urn:schemas-microsoft-com:office:word" xmlns:w="http://schemas.openxmlformats.org/wordprocessingml/2006/main" xmlns:w14="http://schemas.microsoft.com/office/word/2010/wordml" xmlns:wpg="http://schemas.microsoft.com/office/word/2010/wordprocessingGroup" xmlns:wpi="http://schemas.microsoft.com/office/word/2010/wordprocessingInk" xmlns:wne="http://schemas.microsoft.com/office/word/2006/wordml" xmlns:wps="http://schemas.microsoft.com/office/word/2010/wordprocessingShape" mc:Ignorable="w14 wp14">
   <w:endnote w:type="separator" w:id="-1">
     <w:p>
       <w:pPr>
@@ -4502,7 +5583,7 @@
 </file>
 
 <file path=word/footer1.xml><?xml version="1.0" encoding="utf-8"?>
-<w:ftr xmlns:ve="http://schemas.openxmlformats.org/markup-compatibility/2006" xmlns:o="urn:schemas-microsoft-com:office:office" xmlns:r="http://schemas.openxmlformats.org/officeDocument/2006/relationships" xmlns:m="http://schemas.openxmlformats.org/officeDocument/2006/math" xmlns:v="urn:schemas-microsoft-com:vml" xmlns:wp="http://schemas.openxmlformats.org/drawingml/2006/wordprocessingDrawing" xmlns:w10="urn:schemas-microsoft-com:office:word" xmlns:w="http://schemas.openxmlformats.org/wordprocessingml/2006/main" xmlns:wne="http://schemas.microsoft.com/office/word/2006/wordml">
+<w:ftr xmlns:wpc="http://schemas.microsoft.com/office/word/2010/wordprocessingCanvas" xmlns:mc="http://schemas.openxmlformats.org/markup-compatibility/2006" xmlns:o="urn:schemas-microsoft-com:office:office" xmlns:r="http://schemas.openxmlformats.org/officeDocument/2006/relationships" xmlns:m="http://schemas.openxmlformats.org/officeDocument/2006/math" xmlns:v="urn:schemas-microsoft-com:vml" xmlns:wp14="http://schemas.microsoft.com/office/word/2010/wordprocessingDrawing" xmlns:wp="http://schemas.openxmlformats.org/drawingml/2006/wordprocessingDrawing" xmlns:w10="urn:schemas-microsoft-com:office:word" xmlns:w="http://schemas.openxmlformats.org/wordprocessingml/2006/main" xmlns:w14="http://schemas.microsoft.com/office/word/2010/wordml" xmlns:wpg="http://schemas.microsoft.com/office/word/2010/wordprocessingGroup" xmlns:wpi="http://schemas.microsoft.com/office/word/2010/wordprocessingInk" xmlns:wne="http://schemas.microsoft.com/office/word/2006/wordml" xmlns:wps="http://schemas.microsoft.com/office/word/2010/wordprocessingShape" mc:Ignorable="w14 wp14">
   <w:p>
     <w:pPr>
       <w:pStyle w:val="Rodap"/>
@@ -4512,7 +5593,7 @@
 </file>
 
 <file path=word/footer2.xml><?xml version="1.0" encoding="utf-8"?>
-<w:ftr xmlns:ve="http://schemas.openxmlformats.org/markup-compatibility/2006" xmlns:o="urn:schemas-microsoft-com:office:office" xmlns:r="http://schemas.openxmlformats.org/officeDocument/2006/relationships" xmlns:m="http://schemas.openxmlformats.org/officeDocument/2006/math" xmlns:v="urn:schemas-microsoft-com:vml" xmlns:wp="http://schemas.openxmlformats.org/drawingml/2006/wordprocessingDrawing" xmlns:w10="urn:schemas-microsoft-com:office:word" xmlns:w="http://schemas.openxmlformats.org/wordprocessingml/2006/main" xmlns:wne="http://schemas.microsoft.com/office/word/2006/wordml">
+<w:ftr xmlns:wpc="http://schemas.microsoft.com/office/word/2010/wordprocessingCanvas" xmlns:mc="http://schemas.openxmlformats.org/markup-compatibility/2006" xmlns:o="urn:schemas-microsoft-com:office:office" xmlns:r="http://schemas.openxmlformats.org/officeDocument/2006/relationships" xmlns:m="http://schemas.openxmlformats.org/officeDocument/2006/math" xmlns:v="urn:schemas-microsoft-com:vml" xmlns:wp14="http://schemas.microsoft.com/office/word/2010/wordprocessingDrawing" xmlns:wp="http://schemas.openxmlformats.org/drawingml/2006/wordprocessingDrawing" xmlns:w10="urn:schemas-microsoft-com:office:word" xmlns:w="http://schemas.openxmlformats.org/wordprocessingml/2006/main" xmlns:w14="http://schemas.microsoft.com/office/word/2010/wordml" xmlns:wpg="http://schemas.microsoft.com/office/word/2010/wordprocessingGroup" xmlns:wpi="http://schemas.microsoft.com/office/word/2010/wordprocessingInk" xmlns:wne="http://schemas.microsoft.com/office/word/2006/wordml" xmlns:wps="http://schemas.microsoft.com/office/word/2010/wordprocessingShape" mc:Ignorable="w14 wp14">
   <w:sdt>
     <w:sdtPr>
       <w:id w:val="79878055"/>
@@ -4521,20 +5602,34 @@
         <w:docPartUnique/>
       </w:docPartObj>
     </w:sdtPr>
+    <w:sdtEndPr/>
     <w:sdtContent>
       <w:p>
         <w:pPr>
           <w:pStyle w:val="Rodap"/>
           <w:jc w:val="right"/>
         </w:pPr>
-        <w:fldSimple w:instr=" PAGE   \* MERGEFORMAT ">
-          <w:r>
-            <w:rPr>
-              <w:noProof/>
-            </w:rPr>
-            <w:t>1</w:t>
-          </w:r>
-        </w:fldSimple>
+        <w:r>
+          <w:fldChar w:fldCharType="begin"/>
+        </w:r>
+        <w:r>
+          <w:instrText xml:space="preserve"> PAGE   \* MERGEFORMAT </w:instrText>
+        </w:r>
+        <w:r>
+          <w:fldChar w:fldCharType="separate"/>
+        </w:r>
+        <w:r>
+          <w:rPr>
+            <w:noProof/>
+          </w:rPr>
+          <w:t>3</w:t>
+        </w:r>
+        <w:r>
+          <w:rPr>
+            <w:noProof/>
+          </w:rPr>
+          <w:fldChar w:fldCharType="end"/>
+        </w:r>
       </w:p>
     </w:sdtContent>
   </w:sdt>
@@ -4547,7 +5642,7 @@
 </file>
 
 <file path=word/footer3.xml><?xml version="1.0" encoding="utf-8"?>
-<w:ftr xmlns:ve="http://schemas.openxmlformats.org/markup-compatibility/2006" xmlns:o="urn:schemas-microsoft-com:office:office" xmlns:r="http://schemas.openxmlformats.org/officeDocument/2006/relationships" xmlns:m="http://schemas.openxmlformats.org/officeDocument/2006/math" xmlns:v="urn:schemas-microsoft-com:vml" xmlns:wp="http://schemas.openxmlformats.org/drawingml/2006/wordprocessingDrawing" xmlns:w10="urn:schemas-microsoft-com:office:word" xmlns:w="http://schemas.openxmlformats.org/wordprocessingml/2006/main" xmlns:wne="http://schemas.microsoft.com/office/word/2006/wordml">
+<w:ftr xmlns:wpc="http://schemas.microsoft.com/office/word/2010/wordprocessingCanvas" xmlns:mc="http://schemas.openxmlformats.org/markup-compatibility/2006" xmlns:o="urn:schemas-microsoft-com:office:office" xmlns:r="http://schemas.openxmlformats.org/officeDocument/2006/relationships" xmlns:m="http://schemas.openxmlformats.org/officeDocument/2006/math" xmlns:v="urn:schemas-microsoft-com:vml" xmlns:wp14="http://schemas.microsoft.com/office/word/2010/wordprocessingDrawing" xmlns:wp="http://schemas.openxmlformats.org/drawingml/2006/wordprocessingDrawing" xmlns:w10="urn:schemas-microsoft-com:office:word" xmlns:w="http://schemas.openxmlformats.org/wordprocessingml/2006/main" xmlns:w14="http://schemas.microsoft.com/office/word/2010/wordml" xmlns:wpg="http://schemas.microsoft.com/office/word/2010/wordprocessingGroup" xmlns:wpi="http://schemas.microsoft.com/office/word/2010/wordprocessingInk" xmlns:wne="http://schemas.microsoft.com/office/word/2006/wordml" xmlns:wps="http://schemas.microsoft.com/office/word/2010/wordprocessingShape" mc:Ignorable="w14 wp14">
   <w:p>
     <w:pPr>
       <w:pStyle w:val="Rodap"/>
@@ -4557,7 +5652,7 @@
 </file>
 
 <file path=word/footnotes.xml><?xml version="1.0" encoding="utf-8"?>
-<w:footnotes xmlns:ve="http://schemas.openxmlformats.org/markup-compatibility/2006" xmlns:o="urn:schemas-microsoft-com:office:office" xmlns:r="http://schemas.openxmlformats.org/officeDocument/2006/relationships" xmlns:m="http://schemas.openxmlformats.org/officeDocument/2006/math" xmlns:v="urn:schemas-microsoft-com:vml" xmlns:wp="http://schemas.openxmlformats.org/drawingml/2006/wordprocessingDrawing" xmlns:w10="urn:schemas-microsoft-com:office:word" xmlns:w="http://schemas.openxmlformats.org/wordprocessingml/2006/main" xmlns:wne="http://schemas.microsoft.com/office/word/2006/wordml">
+<w:footnotes xmlns:wpc="http://schemas.microsoft.com/office/word/2010/wordprocessingCanvas" xmlns:mc="http://schemas.openxmlformats.org/markup-compatibility/2006" xmlns:o="urn:schemas-microsoft-com:office:office" xmlns:r="http://schemas.openxmlformats.org/officeDocument/2006/relationships" xmlns:m="http://schemas.openxmlformats.org/officeDocument/2006/math" xmlns:v="urn:schemas-microsoft-com:vml" xmlns:wp14="http://schemas.microsoft.com/office/word/2010/wordprocessingDrawing" xmlns:wp="http://schemas.openxmlformats.org/drawingml/2006/wordprocessingDrawing" xmlns:w10="urn:schemas-microsoft-com:office:word" xmlns:w="http://schemas.openxmlformats.org/wordprocessingml/2006/main" xmlns:w14="http://schemas.microsoft.com/office/word/2010/wordml" xmlns:wpg="http://schemas.microsoft.com/office/word/2010/wordprocessingGroup" xmlns:wpi="http://schemas.microsoft.com/office/word/2010/wordprocessingInk" xmlns:wne="http://schemas.microsoft.com/office/word/2006/wordml" xmlns:wps="http://schemas.microsoft.com/office/word/2010/wordprocessingShape" mc:Ignorable="w14 wp14">
   <w:footnote w:type="separator" w:id="-1">
     <w:p>
       <w:pPr>
@@ -4582,7 +5677,7 @@
 </file>
 
 <file path=word/header1.xml><?xml version="1.0" encoding="utf-8"?>
-<w:hdr xmlns:ve="http://schemas.openxmlformats.org/markup-compatibility/2006" xmlns:o="urn:schemas-microsoft-com:office:office" xmlns:r="http://schemas.openxmlformats.org/officeDocument/2006/relationships" xmlns:m="http://schemas.openxmlformats.org/officeDocument/2006/math" xmlns:v="urn:schemas-microsoft-com:vml" xmlns:wp="http://schemas.openxmlformats.org/drawingml/2006/wordprocessingDrawing" xmlns:w10="urn:schemas-microsoft-com:office:word" xmlns:w="http://schemas.openxmlformats.org/wordprocessingml/2006/main" xmlns:wne="http://schemas.microsoft.com/office/word/2006/wordml">
+<w:hdr xmlns:wpc="http://schemas.microsoft.com/office/word/2010/wordprocessingCanvas" xmlns:mc="http://schemas.openxmlformats.org/markup-compatibility/2006" xmlns:o="urn:schemas-microsoft-com:office:office" xmlns:r="http://schemas.openxmlformats.org/officeDocument/2006/relationships" xmlns:m="http://schemas.openxmlformats.org/officeDocument/2006/math" xmlns:v="urn:schemas-microsoft-com:vml" xmlns:wp14="http://schemas.microsoft.com/office/word/2010/wordprocessingDrawing" xmlns:wp="http://schemas.openxmlformats.org/drawingml/2006/wordprocessingDrawing" xmlns:w10="urn:schemas-microsoft-com:office:word" xmlns:w="http://schemas.openxmlformats.org/wordprocessingml/2006/main" xmlns:w14="http://schemas.microsoft.com/office/word/2010/wordml" xmlns:wpg="http://schemas.microsoft.com/office/word/2010/wordprocessingGroup" xmlns:wpi="http://schemas.microsoft.com/office/word/2010/wordprocessingInk" xmlns:wne="http://schemas.microsoft.com/office/word/2006/wordml" xmlns:wps="http://schemas.microsoft.com/office/word/2010/wordprocessingShape" mc:Ignorable="w14 wp14">
   <w:p>
     <w:pPr>
       <w:pStyle w:val="Cabealho"/>
@@ -4592,7 +5687,7 @@
 </file>
 
 <file path=word/header2.xml><?xml version="1.0" encoding="utf-8"?>
-<w:hdr xmlns:ve="http://schemas.openxmlformats.org/markup-compatibility/2006" xmlns:o="urn:schemas-microsoft-com:office:office" xmlns:r="http://schemas.openxmlformats.org/officeDocument/2006/relationships" xmlns:m="http://schemas.openxmlformats.org/officeDocument/2006/math" xmlns:v="urn:schemas-microsoft-com:vml" xmlns:wp="http://schemas.openxmlformats.org/drawingml/2006/wordprocessingDrawing" xmlns:w10="urn:schemas-microsoft-com:office:word" xmlns:w="http://schemas.openxmlformats.org/wordprocessingml/2006/main" xmlns:wne="http://schemas.microsoft.com/office/word/2006/wordml">
+<w:hdr xmlns:wpc="http://schemas.microsoft.com/office/word/2010/wordprocessingCanvas" xmlns:mc="http://schemas.openxmlformats.org/markup-compatibility/2006" xmlns:o="urn:schemas-microsoft-com:office:office" xmlns:r="http://schemas.openxmlformats.org/officeDocument/2006/relationships" xmlns:m="http://schemas.openxmlformats.org/officeDocument/2006/math" xmlns:v="urn:schemas-microsoft-com:vml" xmlns:wp14="http://schemas.microsoft.com/office/word/2010/wordprocessingDrawing" xmlns:wp="http://schemas.openxmlformats.org/drawingml/2006/wordprocessingDrawing" xmlns:w10="urn:schemas-microsoft-com:office:word" xmlns:w="http://schemas.openxmlformats.org/wordprocessingml/2006/main" xmlns:w14="http://schemas.microsoft.com/office/word/2010/wordml" xmlns:wpg="http://schemas.microsoft.com/office/word/2010/wordprocessingGroup" xmlns:wpi="http://schemas.microsoft.com/office/word/2010/wordprocessingInk" xmlns:wne="http://schemas.microsoft.com/office/word/2006/wordml" xmlns:wps="http://schemas.microsoft.com/office/word/2010/wordprocessingShape" mc:Ignorable="w14 wp14">
   <w:p>
     <w:pPr>
       <w:pStyle w:val="Cabealho"/>
@@ -4602,7 +5697,7 @@
 </file>
 
 <file path=word/header3.xml><?xml version="1.0" encoding="utf-8"?>
-<w:hdr xmlns:ve="http://schemas.openxmlformats.org/markup-compatibility/2006" xmlns:o="urn:schemas-microsoft-com:office:office" xmlns:r="http://schemas.openxmlformats.org/officeDocument/2006/relationships" xmlns:m="http://schemas.openxmlformats.org/officeDocument/2006/math" xmlns:v="urn:schemas-microsoft-com:vml" xmlns:wp="http://schemas.openxmlformats.org/drawingml/2006/wordprocessingDrawing" xmlns:w10="urn:schemas-microsoft-com:office:word" xmlns:w="http://schemas.openxmlformats.org/wordprocessingml/2006/main" xmlns:wne="http://schemas.microsoft.com/office/word/2006/wordml">
+<w:hdr xmlns:wpc="http://schemas.microsoft.com/office/word/2010/wordprocessingCanvas" xmlns:mc="http://schemas.openxmlformats.org/markup-compatibility/2006" xmlns:o="urn:schemas-microsoft-com:office:office" xmlns:r="http://schemas.openxmlformats.org/officeDocument/2006/relationships" xmlns:m="http://schemas.openxmlformats.org/officeDocument/2006/math" xmlns:v="urn:schemas-microsoft-com:vml" xmlns:wp14="http://schemas.microsoft.com/office/word/2010/wordprocessingDrawing" xmlns:wp="http://schemas.openxmlformats.org/drawingml/2006/wordprocessingDrawing" xmlns:w10="urn:schemas-microsoft-com:office:word" xmlns:w="http://schemas.openxmlformats.org/wordprocessingml/2006/main" xmlns:w14="http://schemas.microsoft.com/office/word/2010/wordml" xmlns:wpg="http://schemas.microsoft.com/office/word/2010/wordprocessingGroup" xmlns:wpi="http://schemas.microsoft.com/office/word/2010/wordprocessingInk" xmlns:wne="http://schemas.microsoft.com/office/word/2006/wordml" xmlns:wps="http://schemas.microsoft.com/office/word/2010/wordprocessingShape" mc:Ignorable="w14 wp14">
   <w:p>
     <w:pPr>
       <w:pStyle w:val="Cabealho"/>
@@ -4612,7 +5707,7 @@
 </file>
 
 <file path=word/numbering.xml><?xml version="1.0" encoding="utf-8"?>
-<w:numbering xmlns:ve="http://schemas.openxmlformats.org/markup-compatibility/2006" xmlns:o="urn:schemas-microsoft-com:office:office" xmlns:r="http://schemas.openxmlformats.org/officeDocument/2006/relationships" xmlns:m="http://schemas.openxmlformats.org/officeDocument/2006/math" xmlns:v="urn:schemas-microsoft-com:vml" xmlns:wp="http://schemas.openxmlformats.org/drawingml/2006/wordprocessingDrawing" xmlns:w10="urn:schemas-microsoft-com:office:word" xmlns:w="http://schemas.openxmlformats.org/wordprocessingml/2006/main" xmlns:wne="http://schemas.microsoft.com/office/word/2006/wordml">
+<w:numbering xmlns:wpc="http://schemas.microsoft.com/office/word/2010/wordprocessingCanvas" xmlns:mc="http://schemas.openxmlformats.org/markup-compatibility/2006" xmlns:o="urn:schemas-microsoft-com:office:office" xmlns:r="http://schemas.openxmlformats.org/officeDocument/2006/relationships" xmlns:m="http://schemas.openxmlformats.org/officeDocument/2006/math" xmlns:v="urn:schemas-microsoft-com:vml" xmlns:wp14="http://schemas.microsoft.com/office/word/2010/wordprocessingDrawing" xmlns:wp="http://schemas.openxmlformats.org/drawingml/2006/wordprocessingDrawing" xmlns:w10="urn:schemas-microsoft-com:office:word" xmlns:w="http://schemas.openxmlformats.org/wordprocessingml/2006/main" xmlns:w14="http://schemas.microsoft.com/office/word/2010/wordml" xmlns:wpg="http://schemas.microsoft.com/office/word/2010/wordprocessingGroup" xmlns:wpi="http://schemas.microsoft.com/office/word/2010/wordprocessingInk" xmlns:wne="http://schemas.microsoft.com/office/word/2006/wordml" xmlns:wps="http://schemas.microsoft.com/office/word/2010/wordprocessingShape" mc:Ignorable="w14 wp14">
   <w:abstractNum w:abstractNumId="0">
     <w:nsid w:val="095F4448"/>
     <w:multiLevelType w:val="hybridMultilevel"/>
@@ -5135,7 +6230,7 @@
 </file>
 
 <file path=word/styles.xml><?xml version="1.0" encoding="utf-8"?>
-<w:styles xmlns:r="http://schemas.openxmlformats.org/officeDocument/2006/relationships" xmlns:w="http://schemas.openxmlformats.org/wordprocessingml/2006/main">
+<w:styles xmlns:mc="http://schemas.openxmlformats.org/markup-compatibility/2006" xmlns:r="http://schemas.openxmlformats.org/officeDocument/2006/relationships" xmlns:w="http://schemas.openxmlformats.org/wordprocessingml/2006/main" xmlns:w14="http://schemas.microsoft.com/office/word/2010/wordml" mc:Ignorable="w14">
   <w:docDefaults>
     <w:rPrDefault>
       <w:rPr>
@@ -5308,7 +6403,6 @@
     <w:uiPriority w:val="99"/>
     <w:semiHidden/>
     <w:unhideWhenUsed/>
-    <w:qFormat/>
     <w:tblPr>
       <w:tblInd w:w="0" w:type="dxa"/>
       <w:tblCellMar>
@@ -5673,6 +6767,196 @@
       <w:ind w:left="720"/>
       <w:contextualSpacing/>
     </w:pPr>
+  </w:style>
+</w:styles>
+</file>
+
+<file path=word/stylesWithEffects.xml><?xml version="1.0" encoding="utf-8"?>
+<w:styles xmlns:wpc="http://schemas.microsoft.com/office/word/2010/wordprocessingCanvas" xmlns:mc="http://schemas.openxmlformats.org/markup-compatibility/2006" xmlns:o="urn:schemas-microsoft-com:office:office" xmlns:r="http://schemas.openxmlformats.org/officeDocument/2006/relationships" xmlns:m="http://schemas.openxmlformats.org/officeDocument/2006/math" xmlns:v="urn:schemas-microsoft-com:vml" xmlns:wp14="http://schemas.microsoft.com/office/word/2010/wordprocessingDrawing" xmlns:wp="http://schemas.openxmlformats.org/drawingml/2006/wordprocessingDrawing" xmlns:w10="urn:schemas-microsoft-com:office:word" xmlns:w="http://schemas.openxmlformats.org/wordprocessingml/2006/main" xmlns:w14="http://schemas.microsoft.com/office/word/2010/wordml" xmlns:wpg="http://schemas.microsoft.com/office/word/2010/wordprocessingGroup" xmlns:wpi="http://schemas.microsoft.com/office/word/2010/wordprocessingInk" xmlns:wne="http://schemas.microsoft.com/office/word/2006/wordml" xmlns:wps="http://schemas.microsoft.com/office/word/2010/wordprocessingShape" mc:Ignorable="w14 wp14">
+  <w:docDefaults>
+    <w:rPrDefault>
+      <w:rPr>
+        <w:rFonts w:asciiTheme="minorHAnsi" w:eastAsiaTheme="minorEastAsia" w:hAnsiTheme="minorHAnsi" w:cstheme="minorBidi"/>
+        <w:sz w:val="22"/>
+        <w:szCs w:val="22"/>
+        <w:lang w:val="pt-BR" w:eastAsia="pt-BR" w:bidi="ar-SA"/>
+      </w:rPr>
+    </w:rPrDefault>
+    <w:pPrDefault>
+      <w:pPr>
+        <w:spacing w:after="200" w:line="276" w:lineRule="auto"/>
+      </w:pPr>
+    </w:pPrDefault>
+  </w:docDefaults>
+  <w:latentStyles w:defLockedState="0" w:defUIPriority="99" w:defSemiHidden="1" w:defUnhideWhenUsed="1" w:defQFormat="0" w:count="267">
+    <w:lsdException w:name="Normal" w:semiHidden="0" w:uiPriority="0" w:unhideWhenUsed="0" w:qFormat="1"/>
+    <w:lsdException w:name="heading 1" w:semiHidden="0" w:uiPriority="9" w:unhideWhenUsed="0" w:qFormat="1"/>
+    <w:lsdException w:name="heading 2" w:uiPriority="9" w:qFormat="1"/>
+    <w:lsdException w:name="heading 3" w:uiPriority="9" w:qFormat="1"/>
+    <w:lsdException w:name="heading 4" w:uiPriority="9" w:qFormat="1"/>
+    <w:lsdException w:name="heading 5" w:uiPriority="9" w:qFormat="1"/>
+    <w:lsdException w:name="heading 6" w:uiPriority="9" w:qFormat="1"/>
+    <w:lsdException w:name="heading 7" w:uiPriority="9" w:qFormat="1"/>
+    <w:lsdException w:name="heading 8" w:uiPriority="9" w:qFormat="1"/>
+    <w:lsdException w:name="heading 9" w:uiPriority="9" w:qFormat="1"/>
+    <w:lsdException w:name="toc 1" w:uiPriority="39"/>
+    <w:lsdException w:name="toc 2" w:uiPriority="39"/>
+    <w:lsdException w:name="toc 3" w:uiPriority="39"/>
+    <w:lsdException w:name="toc 4" w:uiPriority="39"/>
+    <w:lsdException w:name="toc 5" w:uiPriority="39"/>
+    <w:lsdException w:name="toc 6" w:uiPriority="39"/>
+    <w:lsdException w:name="toc 7" w:uiPriority="39"/>
+    <w:lsdException w:name="toc 8" w:uiPriority="39"/>
+    <w:lsdException w:name="toc 9" w:uiPriority="39"/>
+    <w:lsdException w:name="caption" w:uiPriority="35" w:qFormat="1"/>
+    <w:lsdException w:name="Title" w:semiHidden="0" w:uiPriority="10" w:unhideWhenUsed="0" w:qFormat="1"/>
+    <w:lsdException w:name="Default Paragraph Font" w:uiPriority="1"/>
+    <w:lsdException w:name="Subtitle" w:semiHidden="0" w:uiPriority="11" w:unhideWhenUsed="0" w:qFormat="1"/>
+    <w:lsdException w:name="Strong" w:semiHidden="0" w:uiPriority="22" w:unhideWhenUsed="0" w:qFormat="1"/>
+    <w:lsdException w:name="Emphasis" w:semiHidden="0" w:uiPriority="20" w:unhideWhenUsed="0" w:qFormat="1"/>
+    <w:lsdException w:name="Table Grid" w:semiHidden="0" w:uiPriority="59" w:unhideWhenUsed="0"/>
+    <w:lsdException w:name="Placeholder Text" w:unhideWhenUsed="0"/>
+    <w:lsdException w:name="No Spacing" w:semiHidden="0" w:uiPriority="1" w:unhideWhenUsed="0" w:qFormat="1"/>
+    <w:lsdException w:name="Light Shading" w:semiHidden="0" w:uiPriority="60" w:unhideWhenUsed="0"/>
+    <w:lsdException w:name="Light List" w:semiHidden="0" w:uiPriority="61" w:unhideWhenUsed="0"/>
+    <w:lsdException w:name="Light Grid" w:semiHidden="0" w:uiPriority="62" w:unhideWhenUsed="0"/>
+    <w:lsdException w:name="Medium Shading 1" w:semiHidden="0" w:uiPriority="63" w:unhideWhenUsed="0"/>
+    <w:lsdException w:name="Medium Shading 2" w:semiHidden="0" w:uiPriority="64" w:unhideWhenUsed="0"/>
+    <w:lsdException w:name="Medium List 1" w:semiHidden="0" w:uiPriority="65" w:unhideWhenUsed="0"/>
+    <w:lsdException w:name="Medium List 2" w:semiHidden="0" w:uiPriority="66" w:unhideWhenUsed="0"/>
+    <w:lsdException w:name="Medium Grid 1" w:semiHidden="0" w:uiPriority="67" w:unhideWhenUsed="0"/>
+    <w:lsdException w:name="Medium Grid 2" w:semiHidden="0" w:uiPriority="68" w:unhideWhenUsed="0"/>
+    <w:lsdException w:name="Medium Grid 3" w:semiHidden="0" w:uiPriority="69" w:unhideWhenUsed="0"/>
+    <w:lsdException w:name="Dark List" w:semiHidden="0" w:uiPriority="70" w:unhideWhenUsed="0"/>
+    <w:lsdException w:name="Colorful Shading" w:semiHidden="0" w:uiPriority="71" w:unhideWhenUsed="0"/>
+    <w:lsdException w:name="Colorful List" w:semiHidden="0" w:uiPriority="72" w:unhideWhenUsed="0"/>
+    <w:lsdException w:name="Colorful Grid" w:semiHidden="0" w:uiPriority="73" w:unhideWhenUsed="0"/>
+    <w:lsdException w:name="Light Shading Accent 1" w:semiHidden="0" w:uiPriority="60" w:unhideWhenUsed="0"/>
+    <w:lsdException w:name="Light List Accent 1" w:semiHidden="0" w:uiPriority="61" w:unhideWhenUsed="0"/>
+    <w:lsdException w:name="Light Grid Accent 1" w:semiHidden="0" w:uiPriority="62" w:unhideWhenUsed="0"/>
+    <w:lsdException w:name="Medium Shading 1 Accent 1" w:semiHidden="0" w:uiPriority="63" w:unhideWhenUsed="0"/>
+    <w:lsdException w:name="Medium Shading 2 Accent 1" w:semiHidden="0" w:uiPriority="64" w:unhideWhenUsed="0"/>
+    <w:lsdException w:name="Medium List 1 Accent 1" w:semiHidden="0" w:uiPriority="65" w:unhideWhenUsed="0"/>
+    <w:lsdException w:name="Revision" w:unhideWhenUsed="0"/>
+    <w:lsdException w:name="List Paragraph" w:semiHidden="0" w:uiPriority="34" w:unhideWhenUsed="0" w:qFormat="1"/>
+    <w:lsdException w:name="Quote" w:semiHidden="0" w:uiPriority="29" w:unhideWhenUsed="0" w:qFormat="1"/>
+    <w:lsdException w:name="Intense Quote" w:semiHidden="0" w:uiPriority="30" w:unhideWhenUsed="0" w:qFormat="1"/>
+    <w:lsdException w:name="Medium List 2 Accent 1" w:semiHidden="0" w:uiPriority="66" w:unhideWhenUsed="0"/>
+    <w:lsdException w:name="Medium Grid 1 Accent 1" w:semiHidden="0" w:uiPriority="67" w:unhideWhenUsed="0"/>
+    <w:lsdException w:name="Medium Grid 2 Accent 1" w:semiHidden="0" w:uiPriority="68" w:unhideWhenUsed="0"/>
+    <w:lsdException w:name="Medium Grid 3 Accent 1" w:semiHidden="0" w:uiPriority="69" w:unhideWhenUsed="0"/>
+    <w:lsdException w:name="Dark List Accent 1" w:semiHidden="0" w:uiPriority="70" w:unhideWhenUsed="0"/>
+    <w:lsdException w:name="Colorful Shading Accent 1" w:semiHidden="0" w:uiPriority="71" w:unhideWhenUsed="0"/>
+    <w:lsdException w:name="Colorful List Accent 1" w:semiHidden="0" w:uiPriority="72" w:unhideWhenUsed="0"/>
+    <w:lsdException w:name="Colorful Grid Accent 1" w:semiHidden="0" w:uiPriority="73" w:unhideWhenUsed="0"/>
+    <w:lsdException w:name="Light Shading Accent 2" w:semiHidden="0" w:uiPriority="60" w:unhideWhenUsed="0"/>
+    <w:lsdException w:name="Light List Accent 2" w:semiHidden="0" w:uiPriority="61" w:unhideWhenUsed="0"/>
+    <w:lsdException w:name="Light Grid Accent 2" w:semiHidden="0" w:uiPriority="62" w:unhideWhenUsed="0"/>
+    <w:lsdException w:name="Medium Shading 1 Accent 2" w:semiHidden="0" w:uiPriority="63" w:unhideWhenUsed="0"/>
+    <w:lsdException w:name="Medium Shading 2 Accent 2" w:semiHidden="0" w:uiPriority="64" w:unhideWhenUsed="0"/>
+    <w:lsdException w:name="Medium List 1 Accent 2" w:semiHidden="0" w:uiPriority="65" w:unhideWhenUsed="0"/>
+    <w:lsdException w:name="Medium List 2 Accent 2" w:semiHidden="0" w:uiPriority="66" w:unhideWhenUsed="0"/>
+    <w:lsdException w:name="Medium Grid 1 Accent 2" w:semiHidden="0" w:uiPriority="67" w:unhideWhenUsed="0"/>
+    <w:lsdException w:name="Medium Grid 2 Accent 2" w:semiHidden="0" w:uiPriority="68" w:unhideWhenUsed="0"/>
+    <w:lsdException w:name="Medium Grid 3 Accent 2" w:semiHidden="0" w:uiPriority="69" w:unhideWhenUsed="0"/>
+    <w:lsdException w:name="Dark List Accent 2" w:semiHidden="0" w:uiPriority="70" w:unhideWhenUsed="0"/>
+    <w:lsdException w:name="Colorful Shading Accent 2" w:semiHidden="0" w:uiPriority="71" w:unhideWhenUsed="0"/>
+    <w:lsdException w:name="Colorful List Accent 2" w:semiHidden="0" w:uiPriority="72" w:unhideWhenUsed="0"/>
+    <w:lsdException w:name="Colorful Grid Accent 2" w:semiHidden="0" w:uiPriority="73" w:unhideWhenUsed="0"/>
+    <w:lsdException w:name="Light Shading Accent 3" w:semiHidden="0" w:uiPriority="60" w:unhideWhenUsed="0"/>
+    <w:lsdException w:name="Light List Accent 3" w:semiHidden="0" w:uiPriority="61" w:unhideWhenUsed="0"/>
+    <w:lsdException w:name="Light Grid Accent 3" w:semiHidden="0" w:uiPriority="62" w:unhideWhenUsed="0"/>
+    <w:lsdException w:name="Medium Shading 1 Accent 3" w:semiHidden="0" w:uiPriority="63" w:unhideWhenUsed="0"/>
+    <w:lsdException w:name="Medium Shading 2 Accent 3" w:semiHidden="0" w:uiPriority="64" w:unhideWhenUsed="0"/>
+    <w:lsdException w:name="Medium List 1 Accent 3" w:semiHidden="0" w:uiPriority="65" w:unhideWhenUsed="0"/>
+    <w:lsdException w:name="Medium List 2 Accent 3" w:semiHidden="0" w:uiPriority="66" w:unhideWhenUsed="0"/>
+    <w:lsdException w:name="Medium Grid 1 Accent 3" w:semiHidden="0" w:uiPriority="67" w:unhideWhenUsed="0"/>
+    <w:lsdException w:name="Medium Grid 2 Accent 3" w:semiHidden="0" w:uiPriority="68" w:unhideWhenUsed="0"/>
+    <w:lsdException w:name="Medium Grid 3 Accent 3" w:semiHidden="0" w:uiPriority="69" w:unhideWhenUsed="0"/>
+    <w:lsdException w:name="Dark List Accent 3" w:semiHidden="0" w:uiPriority="70" w:unhideWhenUsed="0"/>
+    <w:lsdException w:name="Colorful Shading Accent 3" w:semiHidden="0" w:uiPriority="71" w:unhideWhenUsed="0"/>
+    <w:lsdException w:name="Colorful List Accent 3" w:semiHidden="0" w:uiPriority="72" w:unhideWhenUsed="0"/>
+    <w:lsdException w:name="Colorful Grid Accent 3" w:semiHidden="0" w:uiPriority="73" w:unhideWhenUsed="0"/>
+    <w:lsdException w:name="Light Shading Accent 4" w:semiHidden="0" w:uiPriority="60" w:unhideWhenUsed="0"/>
+    <w:lsdException w:name="Light List Accent 4" w:semiHidden="0" w:uiPriority="61" w:unhideWhenUsed="0"/>
+    <w:lsdException w:name="Light Grid Accent 4" w:semiHidden="0" w:uiPriority="62" w:unhideWhenUsed="0"/>
+    <w:lsdException w:name="Medium Shading 1 Accent 4" w:semiHidden="0" w:uiPriority="63" w:unhideWhenUsed="0"/>
+    <w:lsdException w:name="Medium Shading 2 Accent 4" w:semiHidden="0" w:uiPriority="64" w:unhideWhenUsed="0"/>
+    <w:lsdException w:name="Medium List 1 Accent 4" w:semiHidden="0" w:uiPriority="65" w:unhideWhenUsed="0"/>
+    <w:lsdException w:name="Medium List 2 Accent 4" w:semiHidden="0" w:uiPriority="66" w:unhideWhenUsed="0"/>
+    <w:lsdException w:name="Medium Grid 1 Accent 4" w:semiHidden="0" w:uiPriority="67" w:unhideWhenUsed="0"/>
+    <w:lsdException w:name="Medium Grid 2 Accent 4" w:semiHidden="0" w:uiPriority="68" w:unhideWhenUsed="0"/>
+    <w:lsdException w:name="Medium Grid 3 Accent 4" w:semiHidden="0" w:uiPriority="69" w:unhideWhenUsed="0"/>
+    <w:lsdException w:name="Dark List Accent 4" w:semiHidden="0" w:uiPriority="70" w:unhideWhenUsed="0"/>
+    <w:lsdException w:name="Colorful Shading Accent 4" w:semiHidden="0" w:uiPriority="71" w:unhideWhenUsed="0"/>
+    <w:lsdException w:name="Colorful List Accent 4" w:semiHidden="0" w:uiPriority="72" w:unhideWhenUsed="0"/>
+    <w:lsdException w:name="Colorful Grid Accent 4" w:semiHidden="0" w:uiPriority="73" w:unhideWhenUsed="0"/>
+    <w:lsdException w:name="Light Shading Accent 5" w:semiHidden="0" w:uiPriority="60" w:unhideWhenUsed="0"/>
+    <w:lsdException w:name="Light List Accent 5" w:semiHidden="0" w:uiPriority="61" w:unhideWhenUsed="0"/>
+    <w:lsdException w:name="Light Grid Accent 5" w:semiHidden="0" w:uiPriority="62" w:unhideWhenUsed="0"/>
+    <w:lsdException w:name="Medium Shading 1 Accent 5" w:semiHidden="0" w:uiPriority="63" w:unhideWhenUsed="0"/>
+    <w:lsdException w:name="Medium Shading 2 Accent 5" w:semiHidden="0" w:uiPriority="64" w:unhideWhenUsed="0"/>
+    <w:lsdException w:name="Medium List 1 Accent 5" w:semiHidden="0" w:uiPriority="65" w:unhideWhenUsed="0"/>
+    <w:lsdException w:name="Medium List 2 Accent 5" w:semiHidden="0" w:uiPriority="66" w:unhideWhenUsed="0"/>
+    <w:lsdException w:name="Medium Grid 1 Accent 5" w:semiHidden="0" w:uiPriority="67" w:unhideWhenUsed="0"/>
+    <w:lsdException w:name="Medium Grid 2 Accent 5" w:semiHidden="0" w:uiPriority="68" w:unhideWhenUsed="0"/>
+    <w:lsdException w:name="Medium Grid 3 Accent 5" w:semiHidden="0" w:uiPriority="69" w:unhideWhenUsed="0"/>
+    <w:lsdException w:name="Dark List Accent 5" w:semiHidden="0" w:uiPriority="70" w:unhideWhenUsed="0"/>
+    <w:lsdException w:name="Colorful Shading Accent 5" w:semiHidden="0" w:uiPriority="71" w:unhideWhenUsed="0"/>
+    <w:lsdException w:name="Colorful List Accent 5" w:semiHidden="0" w:uiPriority="72" w:unhideWhenUsed="0"/>
+    <w:lsdException w:name="Colorful Grid Accent 5" w:semiHidden="0" w:uiPriority="73" w:unhideWhenUsed="0"/>
+    <w:lsdException w:name="Light Shading Accent 6" w:semiHidden="0" w:uiPriority="60" w:unhideWhenUsed="0"/>
+    <w:lsdException w:name="Light List Accent 6" w:semiHidden="0" w:uiPriority="61" w:unhideWhenUsed="0"/>
+    <w:lsdException w:name="Light Grid Accent 6" w:semiHidden="0" w:uiPriority="62" w:unhideWhenUsed="0"/>
+    <w:lsdException w:name="Medium Shading 1 Accent 6" w:semiHidden="0" w:uiPriority="63" w:unhideWhenUsed="0"/>
+    <w:lsdException w:name="Medium Shading 2 Accent 6" w:semiHidden="0" w:uiPriority="64" w:unhideWhenUsed="0"/>
+    <w:lsdException w:name="Medium List 1 Accent 6" w:semiHidden="0" w:uiPriority="65" w:unhideWhenUsed="0"/>
+    <w:lsdException w:name="Medium List 2 Accent 6" w:semiHidden="0" w:uiPriority="66" w:unhideWhenUsed="0"/>
+    <w:lsdException w:name="Medium Grid 1 Accent 6" w:semiHidden="0" w:uiPriority="67" w:unhideWhenUsed="0"/>
+    <w:lsdException w:name="Medium Grid 2 Accent 6" w:semiHidden="0" w:uiPriority="68" w:unhideWhenUsed="0"/>
+    <w:lsdException w:name="Medium Grid 3 Accent 6" w:semiHidden="0" w:uiPriority="69" w:unhideWhenUsed="0"/>
+    <w:lsdException w:name="Dark List Accent 6" w:semiHidden="0" w:uiPriority="70" w:unhideWhenUsed="0"/>
+    <w:lsdException w:name="Colorful Shading Accent 6" w:semiHidden="0" w:uiPriority="71" w:unhideWhenUsed="0"/>
+    <w:lsdException w:name="Colorful List Accent 6" w:semiHidden="0" w:uiPriority="72" w:unhideWhenUsed="0"/>
+    <w:lsdException w:name="Colorful Grid Accent 6" w:semiHidden="0" w:uiPriority="73" w:unhideWhenUsed="0"/>
+    <w:lsdException w:name="Subtle Emphasis" w:semiHidden="0" w:uiPriority="19" w:unhideWhenUsed="0" w:qFormat="1"/>
+    <w:lsdException w:name="Intense Emphasis" w:semiHidden="0" w:uiPriority="21" w:unhideWhenUsed="0" w:qFormat="1"/>
+    <w:lsdException w:name="Subtle Reference" w:semiHidden="0" w:uiPriority="31" w:unhideWhenUsed="0" w:qFormat="1"/>
+    <w:lsdException w:name="Intense Reference" w:semiHidden="0" w:uiPriority="32" w:unhideWhenUsed="0" w:qFormat="1"/>
+    <w:lsdException w:name="Book Title" w:semiHidden="0" w:uiPriority="33" w:unhideWhenUsed="0" w:qFormat="1"/>
+    <w:lsdException w:name="Bibliography" w:uiPriority="37"/>
+    <w:lsdException w:name="TOC Heading" w:uiPriority="39" w:qFormat="1"/>
+  </w:latentStyles>
+  <w:style w:type="paragraph" w:default="1" w:styleId="Normal">
+    <w:name w:val="Normal"/>
+    <w:qFormat/>
+  </w:style>
+  <w:style w:type="character" w:default="1" w:styleId="Fontepargpadro">
+    <w:name w:val="Default Paragraph Font"/>
+    <w:uiPriority w:val="1"/>
+    <w:semiHidden/>
+    <w:unhideWhenUsed/>
+  </w:style>
+  <w:style w:type="table" w:default="1" w:styleId="Tabelanormal">
+    <w:name w:val="Normal Table"/>
+    <w:uiPriority w:val="99"/>
+    <w:semiHidden/>
+    <w:unhideWhenUsed/>
+    <w:tblPr>
+      <w:tblInd w:w="0" w:type="dxa"/>
+      <w:tblCellMar>
+        <w:top w:w="0" w:type="dxa"/>
+        <w:left w:w="108" w:type="dxa"/>
+        <w:bottom w:w="0" w:type="dxa"/>
+        <w:right w:w="108" w:type="dxa"/>
+      </w:tblCellMar>
+    </w:tblPr>
+  </w:style>
+  <w:style w:type="numbering" w:default="1" w:styleId="Semlista">
+    <w:name w:val="No List"/>
+    <w:uiPriority w:val="99"/>
+    <w:semiHidden/>
+    <w:unhideWhenUsed/>
   </w:style>
 </w:styles>
 </file>
@@ -5965,7 +7249,7 @@
 </file>
 
 <file path=customXml/itemProps1.xml><?xml version="1.0" encoding="utf-8"?>
-<ds:datastoreItem xmlns:ds="http://schemas.openxmlformats.org/officeDocument/2006/customXml" ds:itemID="{0A024E11-4F36-4000-9BC3-E9DF54725B02}">
+<ds:datastoreItem xmlns:ds="http://schemas.openxmlformats.org/officeDocument/2006/customXml" ds:itemID="{F1D7F596-D296-48FB-9AC8-A5600D0B43DF}">
   <ds:schemaRefs>
     <ds:schemaRef ds:uri="http://schemas.openxmlformats.org/officeDocument/2006/bibliography"/>
   </ds:schemaRefs>

</xml_diff>